<commit_message>
listo el muestreo de ordenes
</commit_message>
<xml_diff>
--- a/apuntes.docx
+++ b/apuntes.docx
@@ -3,6 +3,13 @@
 <w:document xmlns:wpc="http://schemas.microsoft.com/office/word/2010/wordprocessingCanvas" xmlns:cx="http://schemas.microsoft.com/office/drawing/2014/chartex" xmlns:cx1="http://schemas.microsoft.com/office/drawing/2015/9/8/chartex" xmlns:mc="http://schemas.openxmlformats.org/markup-compatibility/2006" xmlns:o="urn:schemas-microsoft-com:office:office" xmlns:r="http://schemas.openxmlformats.org/officeDocument/2006/relationships" xmlns:m="http://schemas.openxmlformats.org/officeDocument/2006/math" xmlns:v="urn:schemas-microsoft-com:vml" xmlns:wp14="http://schemas.microsoft.com/office/word/2010/wordprocessingDrawing" xmlns:wp="http://schemas.openxmlformats.org/drawingml/2006/wordprocessingDrawing" xmlns:w10="urn:schemas-microsoft-com:office:word" xmlns:w="http://schemas.openxmlformats.org/wordprocessingml/2006/main" xmlns:w14="http://schemas.microsoft.com/office/word/2010/wordml" xmlns:w15="http://schemas.microsoft.com/office/word/2012/wordml" xmlns:w16se="http://schemas.microsoft.com/office/word/2015/wordml/symex" xmlns:wpg="http://schemas.microsoft.com/office/word/2010/wordprocessingGroup" xmlns:wpi="http://schemas.microsoft.com/office/word/2010/wordprocessingInk" xmlns:wne="http://schemas.microsoft.com/office/word/2006/wordml" xmlns:wps="http://schemas.microsoft.com/office/word/2010/wordprocessingShape" mc:Ignorable="w14 w15 w16se wp14">
   <w:body>
     <w:p>
+      <w:pPr>
+        <w:pStyle w:val="Prrafodelista"/>
+        <w:numPr>
+          <w:ilvl w:val="0"/>
+          <w:numId w:val="1"/>
+        </w:numPr>
+      </w:pPr>
       <w:r>
         <w:t xml:space="preserve">los usuarios que </w:t>
       </w:r>
@@ -51,12 +58,61 @@
     </w:p>
     <w:p/>
     <w:p>
-      <w:r>
-        <w:t>actualizar los datos de cuando se registra el usuario</w:t>
+      <w:pPr>
+        <w:pStyle w:val="Prrafodelista"/>
+        <w:numPr>
+          <w:ilvl w:val="0"/>
+          <w:numId w:val="1"/>
+        </w:numPr>
+      </w:pPr>
+      <w:r>
+        <w:t>Los usuarios no pueden cambiar sus datos de perfil</w:t>
+      </w:r>
+    </w:p>
+    <w:p>
+      <w:pPr>
+        <w:pStyle w:val="Prrafodelista"/>
+      </w:pPr>
+    </w:p>
+    <w:p>
+      <w:pPr>
+        <w:pStyle w:val="Prrafodelista"/>
+        <w:numPr>
+          <w:ilvl w:val="0"/>
+          <w:numId w:val="1"/>
+        </w:numPr>
+      </w:pPr>
+      <w:r>
+        <w:t>La barra de herramientas no muestra la foto</w:t>
+      </w:r>
+      <w:bookmarkStart w:id="0" w:name="_GoBack"/>
+      <w:bookmarkEnd w:id="0"/>
+      <w:r>
+        <w:t xml:space="preserve"> del usuario</w:t>
       </w:r>
     </w:p>
     <w:p/>
     <w:p>
+      <w:pPr>
+        <w:pStyle w:val="Prrafodelista"/>
+        <w:numPr>
+          <w:ilvl w:val="0"/>
+          <w:numId w:val="1"/>
+        </w:numPr>
+      </w:pPr>
+      <w:r>
+        <w:t>actualizar los datos de cuando se registra el usuario</w:t>
+      </w:r>
+    </w:p>
+    <w:p/>
+    <w:p>
+      <w:pPr>
+        <w:pStyle w:val="Prrafodelista"/>
+        <w:numPr>
+          <w:ilvl w:val="0"/>
+          <w:numId w:val="1"/>
+        </w:numPr>
+      </w:pPr>
       <w:r>
         <w:t xml:space="preserve">capturar error cuando verificar el email </w:t>
       </w:r>
@@ -68,6 +124,13 @@
     </w:p>
     <w:p/>
     <w:p>
+      <w:pPr>
+        <w:pStyle w:val="Prrafodelista"/>
+        <w:numPr>
+          <w:ilvl w:val="0"/>
+          <w:numId w:val="1"/>
+        </w:numPr>
+      </w:pPr>
       <w:r>
         <w:t xml:space="preserve">ordenar las tablas con un pipe y ponerle un </w:t>
       </w:r>
@@ -79,6 +142,13 @@
     </w:p>
     <w:p/>
     <w:p>
+      <w:pPr>
+        <w:pStyle w:val="Prrafodelista"/>
+        <w:numPr>
+          <w:ilvl w:val="0"/>
+          <w:numId w:val="1"/>
+        </w:numPr>
+      </w:pPr>
       <w:r>
         <w:t>muestra mal la demora en la tabla</w:t>
       </w:r>
@@ -86,6 +156,11 @@
     <w:p/>
     <w:p>
       <w:pPr>
+        <w:pStyle w:val="Prrafodelista"/>
+        <w:numPr>
+          <w:ilvl w:val="0"/>
+          <w:numId w:val="1"/>
+        </w:numPr>
         <w:rPr>
           <w:color w:val="BFBFBF" w:themeColor="background1" w:themeShade="BF"/>
         </w:rPr>
@@ -270,6 +345,11 @@
     <w:p/>
     <w:p>
       <w:pPr>
+        <w:pStyle w:val="Prrafodelista"/>
+        <w:numPr>
+          <w:ilvl w:val="0"/>
+          <w:numId w:val="1"/>
+        </w:numPr>
         <w:rPr>
           <w:color w:val="FF0000"/>
         </w:rPr>
@@ -384,6 +464,11 @@
     <w:p/>
     <w:p>
       <w:pPr>
+        <w:pStyle w:val="Prrafodelista"/>
+        <w:numPr>
+          <w:ilvl w:val="0"/>
+          <w:numId w:val="1"/>
+        </w:numPr>
         <w:rPr>
           <w:color w:val="FF0000"/>
         </w:rPr>
@@ -497,6 +582,13 @@
     </w:p>
     <w:p/>
     <w:p>
+      <w:pPr>
+        <w:pStyle w:val="Prrafodelista"/>
+        <w:numPr>
+          <w:ilvl w:val="0"/>
+          <w:numId w:val="1"/>
+        </w:numPr>
+      </w:pPr>
       <w:r>
         <w:rPr>
           <w:color w:val="FF0000"/>
@@ -584,6 +676,13 @@
     </w:p>
     <w:p/>
     <w:p>
+      <w:pPr>
+        <w:pStyle w:val="Prrafodelista"/>
+        <w:numPr>
+          <w:ilvl w:val="0"/>
+          <w:numId w:val="1"/>
+        </w:numPr>
+      </w:pPr>
       <w:r>
         <w:t xml:space="preserve">arreglar el ver encuestas, muestra todos los comentarios buenos y malos, tiene </w:t>
       </w:r>
@@ -607,6 +706,11 @@
     <w:p/>
     <w:p>
       <w:pPr>
+        <w:pStyle w:val="Prrafodelista"/>
+        <w:numPr>
+          <w:ilvl w:val="0"/>
+          <w:numId w:val="1"/>
+        </w:numPr>
         <w:rPr>
           <w:u w:val="single"/>
         </w:rPr>
@@ -614,21 +718,26 @@
       <w:r>
         <w:t>que no traiga todos los pedidos del cliente cuando los lista</w:t>
       </w:r>
-      <w:bookmarkStart w:id="0" w:name="_GoBack"/>
-      <w:bookmarkEnd w:id="0"/>
     </w:p>
     <w:p/>
     <w:p/>
     <w:p/>
+    <w:p/>
     <w:p>
       <w:r>
-        <w:lastRenderedPageBreak/>
         <w:t>SUGERENCIAS:</w:t>
       </w:r>
     </w:p>
     <w:p>
-      <w:r>
-        <w:t xml:space="preserve">- si el usuario </w:t>
+      <w:pPr>
+        <w:pStyle w:val="Prrafodelista"/>
+        <w:numPr>
+          <w:ilvl w:val="0"/>
+          <w:numId w:val="1"/>
+        </w:numPr>
+      </w:pPr>
+      <w:r>
+        <w:t xml:space="preserve">si el usuario </w:t>
       </w:r>
       <w:proofErr w:type="spellStart"/>
       <w:r>
@@ -670,6 +779,12 @@
       <w:r>
         <w:t xml:space="preserve"> para cambiar la contraseña</w:t>
       </w:r>
+    </w:p>
+    <w:p>
+      <w:pPr>
+        <w:pStyle w:val="Prrafodelista"/>
+        <w:ind w:left="1440"/>
+      </w:pPr>
     </w:p>
     <w:sectPr>
       <w:pgSz w:w="11906" w:h="16838"/>
@@ -679,6 +794,126 @@
     </w:sectPr>
   </w:body>
 </w:document>
+</file>
+
+<file path=word/numbering.xml><?xml version="1.0" encoding="utf-8"?>
+<w:numbering xmlns:wpc="http://schemas.microsoft.com/office/word/2010/wordprocessingCanvas" xmlns:cx="http://schemas.microsoft.com/office/drawing/2014/chartex" xmlns:cx1="http://schemas.microsoft.com/office/drawing/2015/9/8/chartex" xmlns:mc="http://schemas.openxmlformats.org/markup-compatibility/2006" xmlns:o="urn:schemas-microsoft-com:office:office" xmlns:r="http://schemas.openxmlformats.org/officeDocument/2006/relationships" xmlns:m="http://schemas.openxmlformats.org/officeDocument/2006/math" xmlns:v="urn:schemas-microsoft-com:vml" xmlns:wp14="http://schemas.microsoft.com/office/word/2010/wordprocessingDrawing" xmlns:wp="http://schemas.openxmlformats.org/drawingml/2006/wordprocessingDrawing" xmlns:w10="urn:schemas-microsoft-com:office:word" xmlns:w="http://schemas.openxmlformats.org/wordprocessingml/2006/main" xmlns:w14="http://schemas.microsoft.com/office/word/2010/wordml" xmlns:w15="http://schemas.microsoft.com/office/word/2012/wordml" xmlns:w16se="http://schemas.microsoft.com/office/word/2015/wordml/symex" xmlns:wpg="http://schemas.microsoft.com/office/word/2010/wordprocessingGroup" xmlns:wpi="http://schemas.microsoft.com/office/word/2010/wordprocessingInk" xmlns:wne="http://schemas.microsoft.com/office/word/2006/wordml" xmlns:wps="http://schemas.microsoft.com/office/word/2010/wordprocessingShape" mc:Ignorable="w14 w15 w16se wp14">
+  <w:abstractNum w:abstractNumId="0" w15:restartNumberingAfterBreak="0">
+    <w:nsid w:val="13123FD7"/>
+    <w:multiLevelType w:val="hybridMultilevel"/>
+    <w:tmpl w:val="780E4C0A"/>
+    <w:lvl w:ilvl="0" w:tplc="04090001">
+      <w:start w:val="1"/>
+      <w:numFmt w:val="bullet"/>
+      <w:lvlText w:val=""/>
+      <w:lvlJc w:val="left"/>
+      <w:pPr>
+        <w:ind w:left="720" w:hanging="360"/>
+      </w:pPr>
+      <w:rPr>
+        <w:rFonts w:ascii="Symbol" w:hAnsi="Symbol" w:hint="default"/>
+      </w:rPr>
+    </w:lvl>
+    <w:lvl w:ilvl="1" w:tplc="842E76B8">
+      <w:numFmt w:val="bullet"/>
+      <w:lvlText w:val="-"/>
+      <w:lvlJc w:val="left"/>
+      <w:pPr>
+        <w:ind w:left="1440" w:hanging="360"/>
+      </w:pPr>
+      <w:rPr>
+        <w:rFonts w:ascii="Calibri" w:eastAsiaTheme="minorHAnsi" w:hAnsi="Calibri" w:cs="Calibri" w:hint="default"/>
+      </w:rPr>
+    </w:lvl>
+    <w:lvl w:ilvl="2" w:tplc="04090005" w:tentative="1">
+      <w:start w:val="1"/>
+      <w:numFmt w:val="bullet"/>
+      <w:lvlText w:val=""/>
+      <w:lvlJc w:val="left"/>
+      <w:pPr>
+        <w:ind w:left="2160" w:hanging="360"/>
+      </w:pPr>
+      <w:rPr>
+        <w:rFonts w:ascii="Wingdings" w:hAnsi="Wingdings" w:hint="default"/>
+      </w:rPr>
+    </w:lvl>
+    <w:lvl w:ilvl="3" w:tplc="04090001" w:tentative="1">
+      <w:start w:val="1"/>
+      <w:numFmt w:val="bullet"/>
+      <w:lvlText w:val=""/>
+      <w:lvlJc w:val="left"/>
+      <w:pPr>
+        <w:ind w:left="2880" w:hanging="360"/>
+      </w:pPr>
+      <w:rPr>
+        <w:rFonts w:ascii="Symbol" w:hAnsi="Symbol" w:hint="default"/>
+      </w:rPr>
+    </w:lvl>
+    <w:lvl w:ilvl="4" w:tplc="04090003" w:tentative="1">
+      <w:start w:val="1"/>
+      <w:numFmt w:val="bullet"/>
+      <w:lvlText w:val="o"/>
+      <w:lvlJc w:val="left"/>
+      <w:pPr>
+        <w:ind w:left="3600" w:hanging="360"/>
+      </w:pPr>
+      <w:rPr>
+        <w:rFonts w:ascii="Courier New" w:hAnsi="Courier New" w:cs="Courier New" w:hint="default"/>
+      </w:rPr>
+    </w:lvl>
+    <w:lvl w:ilvl="5" w:tplc="04090005" w:tentative="1">
+      <w:start w:val="1"/>
+      <w:numFmt w:val="bullet"/>
+      <w:lvlText w:val=""/>
+      <w:lvlJc w:val="left"/>
+      <w:pPr>
+        <w:ind w:left="4320" w:hanging="360"/>
+      </w:pPr>
+      <w:rPr>
+        <w:rFonts w:ascii="Wingdings" w:hAnsi="Wingdings" w:hint="default"/>
+      </w:rPr>
+    </w:lvl>
+    <w:lvl w:ilvl="6" w:tplc="04090001" w:tentative="1">
+      <w:start w:val="1"/>
+      <w:numFmt w:val="bullet"/>
+      <w:lvlText w:val=""/>
+      <w:lvlJc w:val="left"/>
+      <w:pPr>
+        <w:ind w:left="5040" w:hanging="360"/>
+      </w:pPr>
+      <w:rPr>
+        <w:rFonts w:ascii="Symbol" w:hAnsi="Symbol" w:hint="default"/>
+      </w:rPr>
+    </w:lvl>
+    <w:lvl w:ilvl="7" w:tplc="04090003" w:tentative="1">
+      <w:start w:val="1"/>
+      <w:numFmt w:val="bullet"/>
+      <w:lvlText w:val="o"/>
+      <w:lvlJc w:val="left"/>
+      <w:pPr>
+        <w:ind w:left="5760" w:hanging="360"/>
+      </w:pPr>
+      <w:rPr>
+        <w:rFonts w:ascii="Courier New" w:hAnsi="Courier New" w:cs="Courier New" w:hint="default"/>
+      </w:rPr>
+    </w:lvl>
+    <w:lvl w:ilvl="8" w:tplc="04090005" w:tentative="1">
+      <w:start w:val="1"/>
+      <w:numFmt w:val="bullet"/>
+      <w:lvlText w:val=""/>
+      <w:lvlJc w:val="left"/>
+      <w:pPr>
+        <w:ind w:left="6480" w:hanging="360"/>
+      </w:pPr>
+      <w:rPr>
+        <w:rFonts w:ascii="Wingdings" w:hAnsi="Wingdings" w:hint="default"/>
+      </w:rPr>
+    </w:lvl>
+  </w:abstractNum>
+  <w:num w:numId="1">
+    <w:abstractNumId w:val="0"/>
+  </w:num>
+</w:numbering>
 </file>
 
 <file path=word/styles.xml><?xml version="1.0" encoding="utf-8"?>
@@ -692,11 +927,7 @@
         <w:lang w:val="es-AR" w:eastAsia="en-US" w:bidi="ar-SA"/>
       </w:rPr>
     </w:rPrDefault>
-    <w:pPrDefault>
-      <w:pPr>
-        <w:spacing w:after="200" w:line="276" w:lineRule="auto"/>
-      </w:pPr>
-    </w:pPrDefault>
+    <w:pPrDefault/>
   </w:docDefaults>
   <w:latentStyles w:defLockedState="0" w:defUIPriority="99" w:defSemiHidden="0" w:defUnhideWhenUsed="0" w:defQFormat="0" w:count="371">
     <w:lsdException w:name="Normal" w:uiPriority="0" w:qFormat="1"/>
@@ -1102,6 +1333,17 @@
     <w:semiHidden/>
     <w:unhideWhenUsed/>
   </w:style>
+  <w:style w:type="paragraph" w:styleId="Prrafodelista">
+    <w:name w:val="List Paragraph"/>
+    <w:basedOn w:val="Normal"/>
+    <w:uiPriority w:val="34"/>
+    <w:qFormat/>
+    <w:rsid w:val="00C01260"/>
+    <w:pPr>
+      <w:ind w:left="720"/>
+      <w:contextualSpacing/>
+    </w:pPr>
+  </w:style>
 </w:styles>
 </file>
 

</xml_diff>

<commit_message>
capturé el error si el mail esta duplicado
</commit_message>
<xml_diff>
--- a/apuntes.docx
+++ b/apuntes.docx
@@ -9,50 +9,86 @@
           <w:ilvl w:val="0"/>
           <w:numId w:val="1"/>
         </w:numPr>
-      </w:pPr>
-      <w:r>
+        <w:rPr>
+          <w:color w:val="FF0000"/>
+        </w:rPr>
+      </w:pPr>
+      <w:r>
+        <w:rPr>
+          <w:color w:val="FF0000"/>
+        </w:rPr>
         <w:t xml:space="preserve">los usuarios que </w:t>
       </w:r>
       <w:proofErr w:type="spellStart"/>
       <w:r>
+        <w:rPr>
+          <w:color w:val="FF0000"/>
+        </w:rPr>
         <w:t>estan</w:t>
       </w:r>
       <w:proofErr w:type="spellEnd"/>
       <w:r>
+        <w:rPr>
+          <w:color w:val="FF0000"/>
+        </w:rPr>
         <w:t xml:space="preserve"> suspendidos no se pueden </w:t>
       </w:r>
       <w:proofErr w:type="spellStart"/>
       <w:proofErr w:type="gramStart"/>
       <w:r>
+        <w:rPr>
+          <w:color w:val="FF0000"/>
+        </w:rPr>
         <w:t>loguear</w:t>
       </w:r>
       <w:proofErr w:type="spellEnd"/>
       <w:r>
+        <w:rPr>
+          <w:color w:val="FF0000"/>
+        </w:rPr>
         <w:t>(</w:t>
       </w:r>
       <w:proofErr w:type="spellStart"/>
       <w:proofErr w:type="gramEnd"/>
       <w:r>
+        <w:rPr>
+          <w:color w:val="FF0000"/>
+        </w:rPr>
         <w:t>deleted</w:t>
       </w:r>
       <w:proofErr w:type="spellEnd"/>
       <w:r>
+        <w:rPr>
+          <w:color w:val="FF0000"/>
+        </w:rPr>
         <w:t xml:space="preserve"> true </w:t>
       </w:r>
       <w:proofErr w:type="spellStart"/>
       <w:r>
+        <w:rPr>
+          <w:color w:val="FF0000"/>
+        </w:rPr>
         <w:t>state</w:t>
       </w:r>
       <w:proofErr w:type="spellEnd"/>
       <w:r>
+        <w:rPr>
+          <w:color w:val="FF0000"/>
+        </w:rPr>
         <w:t xml:space="preserve"> </w:t>
       </w:r>
       <w:proofErr w:type="spellStart"/>
       <w:r>
+        <w:rPr>
+          <w:color w:val="FF0000"/>
+        </w:rPr>
         <w:t>desabilitado</w:t>
       </w:r>
       <w:proofErr w:type="spellEnd"/>
       <w:r>
+        <w:rPr>
+          <w:color w:val="FF0000"/>
+        </w:rPr>
         <w:t>).</w:t>
       </w:r>
     </w:p>
@@ -83,12 +119,7 @@
         </w:numPr>
       </w:pPr>
       <w:r>
-        <w:t>La barra de herramientas no muestra la foto</w:t>
-      </w:r>
-      <w:bookmarkStart w:id="0" w:name="_GoBack"/>
-      <w:bookmarkEnd w:id="0"/>
-      <w:r>
-        <w:t xml:space="preserve"> del usuario</w:t>
+        <w:t>La barra de herramientas no muestra la foto del usuario</w:t>
       </w:r>
     </w:p>
     <w:p/>
@@ -112,12 +143,21 @@
           <w:ilvl w:val="0"/>
           <w:numId w:val="1"/>
         </w:numPr>
-      </w:pPr>
-      <w:r>
+        <w:rPr>
+          <w:color w:val="FF0000"/>
+        </w:rPr>
+      </w:pPr>
+      <w:r>
+        <w:rPr>
+          <w:color w:val="FF0000"/>
+        </w:rPr>
         <w:t xml:space="preserve">capturar error cuando verificar el email </w:t>
       </w:r>
       <w:proofErr w:type="gramStart"/>
       <w:r>
+        <w:rPr>
+          <w:color w:val="FF0000"/>
+        </w:rPr>
         <w:t>esta duplicado</w:t>
       </w:r>
       <w:proofErr w:type="gramEnd"/>
@@ -132,7 +172,12 @@
         </w:numPr>
       </w:pPr>
       <w:r>
-        <w:t xml:space="preserve">ordenar las tablas con un pipe y ponerle un </w:t>
+        <w:t>ordenar las t</w:t>
+      </w:r>
+      <w:bookmarkStart w:id="0" w:name="_GoBack"/>
+      <w:bookmarkEnd w:id="0"/>
+      <w:r>
+        <w:t xml:space="preserve">ablas con un pipe y ponerle un </w:t>
       </w:r>
       <w:proofErr w:type="spellStart"/>
       <w:r>
@@ -686,21 +731,17 @@
       <w:r>
         <w:t xml:space="preserve">arreglar el ver encuestas, muestra todos los comentarios buenos y malos, tiene </w:t>
       </w:r>
-      <w:proofErr w:type="spellStart"/>
       <w:r>
         <w:t>qu</w:t>
       </w:r>
-      <w:proofErr w:type="spellEnd"/>
+      <w:r>
+        <w:t>e</w:t>
+      </w:r>
       <w:r>
         <w:t xml:space="preserve"> </w:t>
       </w:r>
-      <w:proofErr w:type="spellStart"/>
-      <w:r>
-        <w:t>emostrar</w:t>
-      </w:r>
-      <w:proofErr w:type="spellEnd"/>
-      <w:r>
-        <w:t xml:space="preserve"> los mejores y peores puntuados</w:t>
+      <w:r>
+        <w:t>mostrar los mejores y peores puntuados</w:t>
       </w:r>
     </w:p>
     <w:p/>
@@ -716,7 +757,7 @@
         </w:rPr>
       </w:pPr>
       <w:r>
-        <w:t>que no traiga todos los pedidos del cliente cuando los lista</w:t>
+        <w:t>no muestra la imagen del pedido cuando los lista</w:t>
       </w:r>
     </w:p>
     <w:p/>
@@ -778,6 +819,26 @@
       <w:proofErr w:type="spellEnd"/>
       <w:r>
         <w:t xml:space="preserve"> para cambiar la contraseña</w:t>
+      </w:r>
+    </w:p>
+    <w:p>
+      <w:pPr>
+        <w:pStyle w:val="Prrafodelista"/>
+        <w:numPr>
+          <w:ilvl w:val="0"/>
+          <w:numId w:val="1"/>
+        </w:numPr>
+      </w:pPr>
+      <w:r>
+        <w:t xml:space="preserve">cuando te </w:t>
+      </w:r>
+      <w:proofErr w:type="spellStart"/>
+      <w:r>
+        <w:t>logueas</w:t>
+      </w:r>
+      <w:proofErr w:type="spellEnd"/>
+      <w:r>
+        <w:t xml:space="preserve"> que espere para que se ponga en blanco todo</w:t>
       </w:r>
     </w:p>
     <w:p>

</xml_diff>

<commit_message>
listo las modificaciones de usuarios
</commit_message>
<xml_diff>
--- a/apuntes.docx
+++ b/apuntes.docx
@@ -100,9 +100,21 @@
           <w:ilvl w:val="0"/>
           <w:numId w:val="1"/>
         </w:numPr>
-      </w:pPr>
-      <w:r>
+        <w:rPr>
+          <w:color w:val="FF0000"/>
+        </w:rPr>
+      </w:pPr>
+      <w:r>
+        <w:rPr>
+          <w:color w:val="FF0000"/>
+        </w:rPr>
         <w:t>Los usuarios no pueden cambiar sus datos de perfil</w:t>
+      </w:r>
+      <w:r>
+        <w:rPr>
+          <w:color w:val="FF0000"/>
+        </w:rPr>
+        <w:t xml:space="preserve"> (habilitar y deshabilitar botones si cambian los inputs)</w:t>
       </w:r>
     </w:p>
     <w:p>
@@ -117,12 +129,86 @@
           <w:ilvl w:val="0"/>
           <w:numId w:val="1"/>
         </w:numPr>
-      </w:pPr>
-      <w:r>
-        <w:t>La barra de herramientas no muestra la foto del usuario</w:t>
-      </w:r>
-    </w:p>
-    <w:p/>
+        <w:rPr>
+          <w:color w:val="FF0000"/>
+        </w:rPr>
+      </w:pPr>
+      <w:r>
+        <w:rPr>
+          <w:color w:val="FF0000"/>
+        </w:rPr>
+        <w:t xml:space="preserve">No </w:t>
+      </w:r>
+      <w:proofErr w:type="spellStart"/>
+      <w:r>
+        <w:rPr>
+          <w:color w:val="FF0000"/>
+        </w:rPr>
+        <w:t>esta</w:t>
+      </w:r>
+      <w:proofErr w:type="spellEnd"/>
+      <w:r>
+        <w:rPr>
+          <w:color w:val="FF0000"/>
+        </w:rPr>
+        <w:t xml:space="preserve"> hecha la función </w:t>
+      </w:r>
+      <w:proofErr w:type="spellStart"/>
+      <w:r>
+        <w:rPr>
+          <w:color w:val="FF0000"/>
+        </w:rPr>
+        <w:t>updateuser</w:t>
+      </w:r>
+      <w:proofErr w:type="spellEnd"/>
+      <w:r>
+        <w:rPr>
+          <w:color w:val="FF0000"/>
+        </w:rPr>
+        <w:t xml:space="preserve"> en </w:t>
+      </w:r>
+      <w:proofErr w:type="spellStart"/>
+      <w:r>
+        <w:rPr>
+          <w:color w:val="FF0000"/>
+        </w:rPr>
+        <w:t>manageusers</w:t>
+      </w:r>
+      <w:proofErr w:type="spellEnd"/>
+      <w:r>
+        <w:rPr>
+          <w:color w:val="FF0000"/>
+        </w:rPr>
+        <w:t xml:space="preserve"> ni en </w:t>
+      </w:r>
+      <w:proofErr w:type="spellStart"/>
+      <w:r>
+        <w:rPr>
+          <w:color w:val="FF0000"/>
+        </w:rPr>
+        <w:t>profile</w:t>
+      </w:r>
+      <w:proofErr w:type="spellEnd"/>
+      <w:r>
+        <w:rPr>
+          <w:color w:val="FF0000"/>
+        </w:rPr>
+        <w:t xml:space="preserve"> </w:t>
+      </w:r>
+      <w:proofErr w:type="spellStart"/>
+      <w:r>
+        <w:rPr>
+          <w:color w:val="FF0000"/>
+        </w:rPr>
+        <w:t>component</w:t>
+      </w:r>
+      <w:proofErr w:type="spellEnd"/>
+    </w:p>
+    <w:p>
+      <w:pPr>
+        <w:pStyle w:val="Prrafodelista"/>
+      </w:pPr>
+    </w:p>
     <w:p>
       <w:pPr>
         <w:pStyle w:val="Prrafodelista"/>
@@ -131,11 +217,28 @@
           <w:numId w:val="1"/>
         </w:numPr>
       </w:pPr>
-      <w:r>
-        <w:t>actualizar los datos de cuando se registra el usuario</w:t>
-      </w:r>
-    </w:p>
-    <w:p/>
+      <w:proofErr w:type="spellStart"/>
+      <w:r>
+        <w:t>updateUser</w:t>
+      </w:r>
+      <w:proofErr w:type="spellEnd"/>
+      <w:r>
+        <w:t xml:space="preserve"> de </w:t>
+      </w:r>
+      <w:proofErr w:type="spellStart"/>
+      <w:r>
+        <w:t>userservice</w:t>
+      </w:r>
+      <w:proofErr w:type="spellEnd"/>
+      <w:r>
+        <w:t xml:space="preserve"> no devuelve nada</w:t>
+      </w:r>
+    </w:p>
+    <w:p>
+      <w:pPr>
+        <w:pStyle w:val="Prrafodelista"/>
+      </w:pPr>
+    </w:p>
     <w:p>
       <w:pPr>
         <w:pStyle w:val="Prrafodelista"/>
@@ -151,16 +254,8 @@
         <w:rPr>
           <w:color w:val="FF0000"/>
         </w:rPr>
-        <w:t xml:space="preserve">capturar error cuando verificar el email </w:t>
-      </w:r>
-      <w:proofErr w:type="gramStart"/>
-      <w:r>
-        <w:rPr>
-          <w:color w:val="FF0000"/>
-        </w:rPr>
-        <w:t>esta duplicado</w:t>
-      </w:r>
-      <w:proofErr w:type="gramEnd"/>
+        <w:t>La barra de herramientas no muestra la foto del usuario</w:t>
+      </w:r>
     </w:p>
     <w:p/>
     <w:p>
@@ -172,18 +267,19 @@
         </w:numPr>
       </w:pPr>
       <w:r>
-        <w:t>ordenar las t</w:t>
-      </w:r>
-      <w:bookmarkStart w:id="0" w:name="_GoBack"/>
-      <w:bookmarkEnd w:id="0"/>
-      <w:r>
-        <w:t xml:space="preserve">ablas con un pipe y ponerle un </w:t>
-      </w:r>
-      <w:proofErr w:type="spellStart"/>
-      <w:r>
-        <w:t>scroll</w:t>
-      </w:r>
-      <w:proofErr w:type="spellEnd"/>
+        <w:t xml:space="preserve">actualizar los datos de cuando se registra el </w:t>
+      </w:r>
+      <w:proofErr w:type="gramStart"/>
+      <w:r>
+        <w:t>usuario</w:t>
+      </w:r>
+      <w:r>
+        <w:t>(</w:t>
+      </w:r>
+      <w:proofErr w:type="gramEnd"/>
+      <w:r>
+        <w:t>ver foto y esas cosas)</w:t>
+      </w:r>
     </w:p>
     <w:p/>
     <w:p>
@@ -193,10 +289,24 @@
           <w:ilvl w:val="0"/>
           <w:numId w:val="1"/>
         </w:numPr>
-      </w:pPr>
-      <w:r>
-        <w:t>muestra mal la demora en la tabla</w:t>
-      </w:r>
+        <w:rPr>
+          <w:color w:val="FF0000"/>
+        </w:rPr>
+      </w:pPr>
+      <w:r>
+        <w:rPr>
+          <w:color w:val="FF0000"/>
+        </w:rPr>
+        <w:t xml:space="preserve">capturar error cuando verificar el email </w:t>
+      </w:r>
+      <w:proofErr w:type="gramStart"/>
+      <w:r>
+        <w:rPr>
+          <w:color w:val="FF0000"/>
+        </w:rPr>
+        <w:t>esta duplicado</w:t>
+      </w:r>
+      <w:proofErr w:type="gramEnd"/>
     </w:p>
     <w:p/>
     <w:p>
@@ -207,187 +317,21 @@
           <w:numId w:val="1"/>
         </w:numPr>
         <w:rPr>
-          <w:color w:val="BFBFBF" w:themeColor="background1" w:themeShade="BF"/>
-        </w:rPr>
-      </w:pPr>
-      <w:proofErr w:type="spellStart"/>
-      <w:r>
-        <w:rPr>
-          <w:color w:val="BFBFBF" w:themeColor="background1" w:themeShade="BF"/>
-        </w:rPr>
-        <w:t>showingLogs</w:t>
-      </w:r>
-      <w:proofErr w:type="spellEnd"/>
-      <w:r>
-        <w:rPr>
-          <w:color w:val="BFBFBF" w:themeColor="background1" w:themeShade="BF"/>
-        </w:rPr>
-        <w:t xml:space="preserve"> del </w:t>
-      </w:r>
-      <w:proofErr w:type="spellStart"/>
-      <w:r>
-        <w:rPr>
-          <w:color w:val="BFBFBF" w:themeColor="background1" w:themeShade="BF"/>
-        </w:rPr>
-        <w:t>viewlogs</w:t>
-      </w:r>
-      <w:proofErr w:type="spellEnd"/>
-      <w:r>
-        <w:rPr>
-          <w:color w:val="BFBFBF" w:themeColor="background1" w:themeShade="BF"/>
-        </w:rPr>
-        <w:t xml:space="preserve"> tiene que ser un observable como </w:t>
-      </w:r>
-      <w:proofErr w:type="spellStart"/>
-      <w:r>
-        <w:rPr>
-          <w:color w:val="BFBFBF" w:themeColor="background1" w:themeShade="BF"/>
-        </w:rPr>
-        <w:t>showingOrders</w:t>
-      </w:r>
-      <w:proofErr w:type="spellEnd"/>
-      <w:r>
-        <w:rPr>
-          <w:color w:val="BFBFBF" w:themeColor="background1" w:themeShade="BF"/>
-        </w:rPr>
-        <w:t>: Observable&lt;</w:t>
-      </w:r>
-      <w:proofErr w:type="spellStart"/>
-      <w:proofErr w:type="gramStart"/>
-      <w:r>
-        <w:rPr>
-          <w:color w:val="BFBFBF" w:themeColor="background1" w:themeShade="BF"/>
-        </w:rPr>
-        <w:t>any</w:t>
-      </w:r>
-      <w:proofErr w:type="spellEnd"/>
-      <w:r>
-        <w:rPr>
-          <w:color w:val="BFBFBF" w:themeColor="background1" w:themeShade="BF"/>
-        </w:rPr>
-        <w:t>[</w:t>
-      </w:r>
-      <w:proofErr w:type="gramEnd"/>
-      <w:r>
-        <w:rPr>
-          <w:color w:val="BFBFBF" w:themeColor="background1" w:themeShade="BF"/>
-        </w:rPr>
-        <w:t xml:space="preserve">]&gt; del </w:t>
-      </w:r>
-      <w:proofErr w:type="spellStart"/>
-      <w:r>
-        <w:rPr>
-          <w:color w:val="BFBFBF" w:themeColor="background1" w:themeShade="BF"/>
-        </w:rPr>
-        <w:t>view</w:t>
-      </w:r>
-      <w:proofErr w:type="spellEnd"/>
-      <w:r>
-        <w:rPr>
-          <w:color w:val="BFBFBF" w:themeColor="background1" w:themeShade="BF"/>
-        </w:rPr>
-        <w:t xml:space="preserve"> </w:t>
-      </w:r>
-      <w:proofErr w:type="spellStart"/>
-      <w:r>
-        <w:rPr>
-          <w:color w:val="BFBFBF" w:themeColor="background1" w:themeShade="BF"/>
-        </w:rPr>
-        <w:t>order</w:t>
-      </w:r>
-      <w:proofErr w:type="spellEnd"/>
-      <w:r>
-        <w:rPr>
-          <w:color w:val="BFBFBF" w:themeColor="background1" w:themeShade="BF"/>
-        </w:rPr>
-        <w:t xml:space="preserve"> </w:t>
-      </w:r>
-      <w:proofErr w:type="spellStart"/>
-      <w:r>
-        <w:rPr>
-          <w:color w:val="BFBFBF" w:themeColor="background1" w:themeShade="BF"/>
-        </w:rPr>
-        <w:t>stats</w:t>
-      </w:r>
-      <w:proofErr w:type="spellEnd"/>
-      <w:r>
-        <w:rPr>
-          <w:color w:val="BFBFBF" w:themeColor="background1" w:themeShade="BF"/>
-        </w:rPr>
-        <w:t>, lo mismo hay que hacerlo con otras listas (</w:t>
-      </w:r>
-      <w:proofErr w:type="spellStart"/>
-      <w:r>
-        <w:rPr>
-          <w:color w:val="BFBFBF" w:themeColor="background1" w:themeShade="BF"/>
-        </w:rPr>
-        <w:t>manage</w:t>
-      </w:r>
-      <w:proofErr w:type="spellEnd"/>
-      <w:r>
-        <w:rPr>
-          <w:color w:val="BFBFBF" w:themeColor="background1" w:themeShade="BF"/>
-        </w:rPr>
-        <w:t xml:space="preserve"> </w:t>
-      </w:r>
-      <w:proofErr w:type="spellStart"/>
-      <w:r>
-        <w:rPr>
-          <w:color w:val="BFBFBF" w:themeColor="background1" w:themeShade="BF"/>
-        </w:rPr>
-        <w:t>users</w:t>
-      </w:r>
-      <w:proofErr w:type="spellEnd"/>
-      <w:r>
-        <w:rPr>
-          <w:color w:val="BFBFBF" w:themeColor="background1" w:themeShade="BF"/>
-        </w:rPr>
-        <w:t xml:space="preserve"> </w:t>
-      </w:r>
-      <w:proofErr w:type="spellStart"/>
-      <w:r>
-        <w:rPr>
-          <w:color w:val="BFBFBF" w:themeColor="background1" w:themeShade="BF"/>
-        </w:rPr>
-        <w:t>tambien</w:t>
-      </w:r>
-      <w:proofErr w:type="spellEnd"/>
-      <w:r>
-        <w:rPr>
-          <w:color w:val="BFBFBF" w:themeColor="background1" w:themeShade="BF"/>
-        </w:rPr>
-        <w:t xml:space="preserve">, y home cliente).(con </w:t>
-      </w:r>
-      <w:proofErr w:type="spellStart"/>
-      <w:r>
-        <w:rPr>
-          <w:color w:val="BFBFBF" w:themeColor="background1" w:themeShade="BF"/>
-        </w:rPr>
-        <w:t>productmanagement</w:t>
-      </w:r>
-      <w:proofErr w:type="spellEnd"/>
-      <w:r>
-        <w:rPr>
-          <w:color w:val="BFBFBF" w:themeColor="background1" w:themeShade="BF"/>
-        </w:rPr>
-        <w:t xml:space="preserve"> ya </w:t>
-      </w:r>
-      <w:proofErr w:type="spellStart"/>
-      <w:r>
-        <w:rPr>
-          <w:color w:val="BFBFBF" w:themeColor="background1" w:themeShade="BF"/>
-        </w:rPr>
-        <w:t>esta</w:t>
-      </w:r>
-      <w:proofErr w:type="spellEnd"/>
-      <w:r>
-        <w:rPr>
-          <w:color w:val="BFBFBF" w:themeColor="background1" w:themeShade="BF"/>
-        </w:rPr>
-        <w:t>)</w:t>
-      </w:r>
-    </w:p>
-    <w:p/>
+          <w:color w:val="FF0000"/>
+        </w:rPr>
+      </w:pPr>
+      <w:r>
+        <w:rPr>
+          <w:color w:val="FF0000"/>
+        </w:rPr>
+        <w:t xml:space="preserve">ordenar las tablas con un pipe </w:t>
+      </w:r>
+    </w:p>
+    <w:p>
+      <w:pPr>
+        <w:pStyle w:val="Prrafodelista"/>
+      </w:pPr>
+    </w:p>
     <w:p>
       <w:pPr>
         <w:pStyle w:val="Prrafodelista"/>
@@ -395,115 +339,17 @@
           <w:ilvl w:val="0"/>
           <w:numId w:val="1"/>
         </w:numPr>
-        <w:rPr>
-          <w:color w:val="FF0000"/>
-        </w:rPr>
-      </w:pPr>
-      <w:proofErr w:type="spellStart"/>
-      <w:r>
-        <w:rPr>
-          <w:color w:val="FF0000"/>
-        </w:rPr>
-        <w:t>showingLogs</w:t>
-      </w:r>
-      <w:proofErr w:type="spellEnd"/>
-      <w:r>
-        <w:rPr>
-          <w:color w:val="FF0000"/>
-        </w:rPr>
-        <w:t xml:space="preserve"> del </w:t>
-      </w:r>
-      <w:proofErr w:type="spellStart"/>
-      <w:r>
-        <w:rPr>
-          <w:color w:val="FF0000"/>
-        </w:rPr>
-        <w:t>viewlogs</w:t>
-      </w:r>
-      <w:proofErr w:type="spellEnd"/>
-      <w:r>
-        <w:rPr>
-          <w:color w:val="FF0000"/>
-        </w:rPr>
-        <w:t xml:space="preserve"> tiene que ser un observable como </w:t>
-      </w:r>
-      <w:proofErr w:type="spellStart"/>
-      <w:r>
-        <w:rPr>
-          <w:color w:val="FF0000"/>
-        </w:rPr>
-        <w:t>showingOrders</w:t>
-      </w:r>
-      <w:proofErr w:type="spellEnd"/>
-      <w:r>
-        <w:rPr>
-          <w:color w:val="FF0000"/>
-        </w:rPr>
-        <w:t>: Observable&lt;</w:t>
-      </w:r>
-      <w:proofErr w:type="spellStart"/>
-      <w:proofErr w:type="gramStart"/>
-      <w:r>
-        <w:rPr>
-          <w:color w:val="FF0000"/>
-        </w:rPr>
-        <w:t>any</w:t>
-      </w:r>
-      <w:proofErr w:type="spellEnd"/>
-      <w:r>
-        <w:rPr>
-          <w:color w:val="FF0000"/>
-        </w:rPr>
-        <w:t>[</w:t>
-      </w:r>
-      <w:proofErr w:type="gramEnd"/>
-      <w:r>
-        <w:rPr>
-          <w:color w:val="FF0000"/>
-        </w:rPr>
-        <w:t xml:space="preserve">]&gt; del </w:t>
-      </w:r>
-      <w:proofErr w:type="spellStart"/>
-      <w:r>
-        <w:rPr>
-          <w:color w:val="FF0000"/>
-        </w:rPr>
-        <w:t>view</w:t>
-      </w:r>
-      <w:proofErr w:type="spellEnd"/>
-      <w:r>
-        <w:rPr>
-          <w:color w:val="FF0000"/>
-        </w:rPr>
-        <w:t xml:space="preserve"> </w:t>
-      </w:r>
-      <w:proofErr w:type="spellStart"/>
-      <w:r>
-        <w:rPr>
-          <w:color w:val="FF0000"/>
-        </w:rPr>
-        <w:t>order</w:t>
-      </w:r>
-      <w:proofErr w:type="spellEnd"/>
-      <w:r>
-        <w:rPr>
-          <w:color w:val="FF0000"/>
-        </w:rPr>
-        <w:t xml:space="preserve"> </w:t>
-      </w:r>
-      <w:proofErr w:type="spellStart"/>
-      <w:r>
-        <w:rPr>
-          <w:color w:val="FF0000"/>
-        </w:rPr>
-        <w:t>stats</w:t>
-      </w:r>
-      <w:proofErr w:type="spellEnd"/>
-      <w:r>
-        <w:rPr>
-          <w:color w:val="FF0000"/>
-        </w:rPr>
-        <w:t>,</w:t>
+      </w:pPr>
+      <w:r>
+        <w:t xml:space="preserve">ponerle un </w:t>
+      </w:r>
+      <w:proofErr w:type="spellStart"/>
+      <w:r>
+        <w:t>scroll</w:t>
+      </w:r>
+      <w:proofErr w:type="spellEnd"/>
+      <w:r>
+        <w:t xml:space="preserve"> a las tablas</w:t>
       </w:r>
     </w:p>
     <w:p/>
@@ -514,118 +360,18 @@
           <w:ilvl w:val="0"/>
           <w:numId w:val="1"/>
         </w:numPr>
-        <w:rPr>
-          <w:color w:val="FF0000"/>
-        </w:rPr>
-      </w:pPr>
-      <w:proofErr w:type="spellStart"/>
-      <w:r>
-        <w:rPr>
-          <w:color w:val="FF0000"/>
-        </w:rPr>
-        <w:t>manage</w:t>
-      </w:r>
-      <w:proofErr w:type="spellEnd"/>
-      <w:r>
-        <w:rPr>
-          <w:color w:val="FF0000"/>
-        </w:rPr>
-        <w:t xml:space="preserve"> </w:t>
-      </w:r>
-      <w:proofErr w:type="spellStart"/>
-      <w:r>
-        <w:rPr>
-          <w:color w:val="FF0000"/>
-        </w:rPr>
-        <w:t>users</w:t>
-      </w:r>
-      <w:proofErr w:type="spellEnd"/>
-      <w:r>
-        <w:rPr>
-          <w:color w:val="FF0000"/>
-        </w:rPr>
-        <w:t xml:space="preserve"> tiene que ser un observable como </w:t>
-      </w:r>
-      <w:proofErr w:type="spellStart"/>
-      <w:r>
-        <w:rPr>
-          <w:color w:val="FF0000"/>
-        </w:rPr>
-        <w:t>showingOrders</w:t>
-      </w:r>
-      <w:proofErr w:type="spellEnd"/>
-      <w:r>
-        <w:rPr>
-          <w:color w:val="FF0000"/>
-        </w:rPr>
-        <w:t>: Observable&lt;</w:t>
-      </w:r>
-      <w:proofErr w:type="spellStart"/>
-      <w:proofErr w:type="gramStart"/>
-      <w:r>
-        <w:rPr>
-          <w:color w:val="FF0000"/>
-        </w:rPr>
-        <w:t>any</w:t>
-      </w:r>
-      <w:proofErr w:type="spellEnd"/>
-      <w:r>
-        <w:rPr>
-          <w:color w:val="FF0000"/>
-        </w:rPr>
-        <w:t>[</w:t>
-      </w:r>
-      <w:proofErr w:type="gramEnd"/>
-      <w:r>
-        <w:rPr>
-          <w:color w:val="FF0000"/>
-        </w:rPr>
-        <w:t xml:space="preserve">]&gt; del </w:t>
-      </w:r>
-      <w:proofErr w:type="spellStart"/>
-      <w:r>
-        <w:rPr>
-          <w:color w:val="FF0000"/>
-        </w:rPr>
-        <w:t>view</w:t>
-      </w:r>
-      <w:proofErr w:type="spellEnd"/>
-      <w:r>
-        <w:rPr>
-          <w:color w:val="FF0000"/>
-        </w:rPr>
-        <w:t xml:space="preserve"> </w:t>
-      </w:r>
-      <w:proofErr w:type="spellStart"/>
-      <w:r>
-        <w:rPr>
-          <w:color w:val="FF0000"/>
-        </w:rPr>
-        <w:t>order</w:t>
-      </w:r>
-      <w:proofErr w:type="spellEnd"/>
-      <w:r>
-        <w:rPr>
-          <w:color w:val="FF0000"/>
-        </w:rPr>
-        <w:t xml:space="preserve"> </w:t>
-      </w:r>
-      <w:proofErr w:type="spellStart"/>
-      <w:r>
-        <w:rPr>
-          <w:color w:val="FF0000"/>
-        </w:rPr>
-        <w:t>stats</w:t>
-      </w:r>
-      <w:proofErr w:type="spellEnd"/>
-      <w:r>
-        <w:rPr>
-          <w:color w:val="FF0000"/>
-        </w:rPr>
-        <w:t>,</w:t>
-      </w:r>
-    </w:p>
-    <w:p/>
+      </w:pPr>
+      <w:r>
+        <w:t>muestra mal la demora en la tabla</w:t>
+      </w:r>
+      <w:bookmarkStart w:id="0" w:name="_GoBack"/>
+      <w:bookmarkEnd w:id="0"/>
+    </w:p>
+    <w:p>
+      <w:pPr>
+        <w:pStyle w:val="Prrafodelista"/>
+      </w:pPr>
+    </w:p>
     <w:p>
       <w:pPr>
         <w:pStyle w:val="Prrafodelista"/>
@@ -635,88 +381,7 @@
         </w:numPr>
       </w:pPr>
       <w:r>
-        <w:rPr>
-          <w:color w:val="FF0000"/>
-        </w:rPr>
-        <w:t xml:space="preserve">home cliente tiene que ser un observable como </w:t>
-      </w:r>
-      <w:proofErr w:type="spellStart"/>
-      <w:r>
-        <w:rPr>
-          <w:color w:val="FF0000"/>
-        </w:rPr>
-        <w:t>showingOrders</w:t>
-      </w:r>
-      <w:proofErr w:type="spellEnd"/>
-      <w:r>
-        <w:rPr>
-          <w:color w:val="FF0000"/>
-        </w:rPr>
-        <w:t>: Observable&lt;</w:t>
-      </w:r>
-      <w:proofErr w:type="spellStart"/>
-      <w:proofErr w:type="gramStart"/>
-      <w:r>
-        <w:rPr>
-          <w:color w:val="FF0000"/>
-        </w:rPr>
-        <w:t>any</w:t>
-      </w:r>
-      <w:proofErr w:type="spellEnd"/>
-      <w:r>
-        <w:rPr>
-          <w:color w:val="FF0000"/>
-        </w:rPr>
-        <w:t>[</w:t>
-      </w:r>
-      <w:proofErr w:type="gramEnd"/>
-      <w:r>
-        <w:rPr>
-          <w:color w:val="FF0000"/>
-        </w:rPr>
-        <w:t xml:space="preserve">]&gt; del </w:t>
-      </w:r>
-      <w:proofErr w:type="spellStart"/>
-      <w:r>
-        <w:rPr>
-          <w:color w:val="FF0000"/>
-        </w:rPr>
-        <w:t>view</w:t>
-      </w:r>
-      <w:proofErr w:type="spellEnd"/>
-      <w:r>
-        <w:rPr>
-          <w:color w:val="FF0000"/>
-        </w:rPr>
-        <w:t xml:space="preserve"> </w:t>
-      </w:r>
-      <w:proofErr w:type="spellStart"/>
-      <w:r>
-        <w:rPr>
-          <w:color w:val="FF0000"/>
-        </w:rPr>
-        <w:t>order</w:t>
-      </w:r>
-      <w:proofErr w:type="spellEnd"/>
-      <w:r>
-        <w:rPr>
-          <w:color w:val="FF0000"/>
-        </w:rPr>
-        <w:t xml:space="preserve"> </w:t>
-      </w:r>
-      <w:proofErr w:type="spellStart"/>
-      <w:r>
-        <w:rPr>
-          <w:color w:val="FF0000"/>
-        </w:rPr>
-        <w:t>stats</w:t>
-      </w:r>
-      <w:proofErr w:type="spellEnd"/>
-      <w:r>
-        <w:rPr>
-          <w:color w:val="FF0000"/>
-        </w:rPr>
-        <w:t>,</w:t>
+        <w:t>muestra mal la mesa</w:t>
       </w:r>
     </w:p>
     <w:p/>
@@ -727,21 +392,185 @@
           <w:ilvl w:val="0"/>
           <w:numId w:val="1"/>
         </w:numPr>
-      </w:pPr>
-      <w:r>
-        <w:t xml:space="preserve">arreglar el ver encuestas, muestra todos los comentarios buenos y malos, tiene </w:t>
-      </w:r>
-      <w:r>
-        <w:t>qu</w:t>
-      </w:r>
-      <w:r>
-        <w:t>e</w:t>
-      </w:r>
-      <w:r>
+        <w:rPr>
+          <w:color w:val="BFBFBF" w:themeColor="background1" w:themeShade="BF"/>
+        </w:rPr>
+      </w:pPr>
+      <w:proofErr w:type="spellStart"/>
+      <w:r>
+        <w:rPr>
+          <w:color w:val="BFBFBF" w:themeColor="background1" w:themeShade="BF"/>
+        </w:rPr>
+        <w:t>showingLogs</w:t>
+      </w:r>
+      <w:proofErr w:type="spellEnd"/>
+      <w:r>
+        <w:rPr>
+          <w:color w:val="BFBFBF" w:themeColor="background1" w:themeShade="BF"/>
+        </w:rPr>
+        <w:t xml:space="preserve"> del </w:t>
+      </w:r>
+      <w:proofErr w:type="spellStart"/>
+      <w:r>
+        <w:rPr>
+          <w:color w:val="BFBFBF" w:themeColor="background1" w:themeShade="BF"/>
+        </w:rPr>
+        <w:t>viewlogs</w:t>
+      </w:r>
+      <w:proofErr w:type="spellEnd"/>
+      <w:r>
+        <w:rPr>
+          <w:color w:val="BFBFBF" w:themeColor="background1" w:themeShade="BF"/>
+        </w:rPr>
+        <w:t xml:space="preserve"> tiene que ser un observable como </w:t>
+      </w:r>
+      <w:proofErr w:type="spellStart"/>
+      <w:r>
+        <w:rPr>
+          <w:color w:val="BFBFBF" w:themeColor="background1" w:themeShade="BF"/>
+        </w:rPr>
+        <w:t>showingOrders</w:t>
+      </w:r>
+      <w:proofErr w:type="spellEnd"/>
+      <w:r>
+        <w:rPr>
+          <w:color w:val="BFBFBF" w:themeColor="background1" w:themeShade="BF"/>
+        </w:rPr>
+        <w:t>: Observable&lt;</w:t>
+      </w:r>
+      <w:proofErr w:type="spellStart"/>
+      <w:proofErr w:type="gramStart"/>
+      <w:r>
+        <w:rPr>
+          <w:color w:val="BFBFBF" w:themeColor="background1" w:themeShade="BF"/>
+        </w:rPr>
+        <w:t>any</w:t>
+      </w:r>
+      <w:proofErr w:type="spellEnd"/>
+      <w:r>
+        <w:rPr>
+          <w:color w:val="BFBFBF" w:themeColor="background1" w:themeShade="BF"/>
+        </w:rPr>
+        <w:t>[</w:t>
+      </w:r>
+      <w:proofErr w:type="gramEnd"/>
+      <w:r>
+        <w:rPr>
+          <w:color w:val="BFBFBF" w:themeColor="background1" w:themeShade="BF"/>
+        </w:rPr>
+        <w:t xml:space="preserve">]&gt; del </w:t>
+      </w:r>
+      <w:proofErr w:type="spellStart"/>
+      <w:r>
+        <w:rPr>
+          <w:color w:val="BFBFBF" w:themeColor="background1" w:themeShade="BF"/>
+        </w:rPr>
+        <w:t>view</w:t>
+      </w:r>
+      <w:proofErr w:type="spellEnd"/>
+      <w:r>
+        <w:rPr>
+          <w:color w:val="BFBFBF" w:themeColor="background1" w:themeShade="BF"/>
+        </w:rPr>
         <w:t xml:space="preserve"> </w:t>
       </w:r>
-      <w:r>
-        <w:t>mostrar los mejores y peores puntuados</w:t>
+      <w:proofErr w:type="spellStart"/>
+      <w:r>
+        <w:rPr>
+          <w:color w:val="BFBFBF" w:themeColor="background1" w:themeShade="BF"/>
+        </w:rPr>
+        <w:t>order</w:t>
+      </w:r>
+      <w:proofErr w:type="spellEnd"/>
+      <w:r>
+        <w:rPr>
+          <w:color w:val="BFBFBF" w:themeColor="background1" w:themeShade="BF"/>
+        </w:rPr>
+        <w:t xml:space="preserve"> </w:t>
+      </w:r>
+      <w:proofErr w:type="spellStart"/>
+      <w:r>
+        <w:rPr>
+          <w:color w:val="BFBFBF" w:themeColor="background1" w:themeShade="BF"/>
+        </w:rPr>
+        <w:t>stats</w:t>
+      </w:r>
+      <w:proofErr w:type="spellEnd"/>
+      <w:r>
+        <w:rPr>
+          <w:color w:val="BFBFBF" w:themeColor="background1" w:themeShade="BF"/>
+        </w:rPr>
+        <w:t>, lo mismo hay que hacerlo con otras listas (</w:t>
+      </w:r>
+      <w:proofErr w:type="spellStart"/>
+      <w:r>
+        <w:rPr>
+          <w:color w:val="BFBFBF" w:themeColor="background1" w:themeShade="BF"/>
+        </w:rPr>
+        <w:t>manage</w:t>
+      </w:r>
+      <w:proofErr w:type="spellEnd"/>
+      <w:r>
+        <w:rPr>
+          <w:color w:val="BFBFBF" w:themeColor="background1" w:themeShade="BF"/>
+        </w:rPr>
+        <w:t xml:space="preserve"> </w:t>
+      </w:r>
+      <w:proofErr w:type="spellStart"/>
+      <w:r>
+        <w:rPr>
+          <w:color w:val="BFBFBF" w:themeColor="background1" w:themeShade="BF"/>
+        </w:rPr>
+        <w:t>users</w:t>
+      </w:r>
+      <w:proofErr w:type="spellEnd"/>
+      <w:r>
+        <w:rPr>
+          <w:color w:val="BFBFBF" w:themeColor="background1" w:themeShade="BF"/>
+        </w:rPr>
+        <w:t xml:space="preserve"> </w:t>
+      </w:r>
+      <w:proofErr w:type="spellStart"/>
+      <w:r>
+        <w:rPr>
+          <w:color w:val="BFBFBF" w:themeColor="background1" w:themeShade="BF"/>
+        </w:rPr>
+        <w:t>tambien</w:t>
+      </w:r>
+      <w:proofErr w:type="spellEnd"/>
+      <w:r>
+        <w:rPr>
+          <w:color w:val="BFBFBF" w:themeColor="background1" w:themeShade="BF"/>
+        </w:rPr>
+        <w:t xml:space="preserve">, y home cliente).(con </w:t>
+      </w:r>
+      <w:proofErr w:type="spellStart"/>
+      <w:r>
+        <w:rPr>
+          <w:color w:val="BFBFBF" w:themeColor="background1" w:themeShade="BF"/>
+        </w:rPr>
+        <w:t>productmanagement</w:t>
+      </w:r>
+      <w:proofErr w:type="spellEnd"/>
+      <w:r>
+        <w:rPr>
+          <w:color w:val="BFBFBF" w:themeColor="background1" w:themeShade="BF"/>
+        </w:rPr>
+        <w:t xml:space="preserve"> ya </w:t>
+      </w:r>
+      <w:proofErr w:type="spellStart"/>
+      <w:r>
+        <w:rPr>
+          <w:color w:val="BFBFBF" w:themeColor="background1" w:themeShade="BF"/>
+        </w:rPr>
+        <w:t>esta</w:t>
+      </w:r>
+      <w:proofErr w:type="spellEnd"/>
+      <w:r>
+        <w:rPr>
+          <w:color w:val="BFBFBF" w:themeColor="background1" w:themeShade="BF"/>
+        </w:rPr>
+        <w:t>)</w:t>
       </w:r>
     </w:p>
     <w:p/>
@@ -753,22 +582,117 @@
           <w:numId w:val="1"/>
         </w:numPr>
         <w:rPr>
-          <w:u w:val="single"/>
-        </w:rPr>
-      </w:pPr>
-      <w:r>
-        <w:t>no muestra la imagen del pedido cuando los lista</w:t>
-      </w:r>
-    </w:p>
-    <w:p/>
-    <w:p/>
-    <w:p/>
-    <w:p/>
-    <w:p>
-      <w:r>
-        <w:t>SUGERENCIAS:</w:t>
-      </w:r>
-    </w:p>
+          <w:color w:val="FF0000"/>
+        </w:rPr>
+      </w:pPr>
+      <w:proofErr w:type="spellStart"/>
+      <w:r>
+        <w:rPr>
+          <w:color w:val="FF0000"/>
+        </w:rPr>
+        <w:t>showingLogs</w:t>
+      </w:r>
+      <w:proofErr w:type="spellEnd"/>
+      <w:r>
+        <w:rPr>
+          <w:color w:val="FF0000"/>
+        </w:rPr>
+        <w:t xml:space="preserve"> del </w:t>
+      </w:r>
+      <w:proofErr w:type="spellStart"/>
+      <w:r>
+        <w:rPr>
+          <w:color w:val="FF0000"/>
+        </w:rPr>
+        <w:t>viewlogs</w:t>
+      </w:r>
+      <w:proofErr w:type="spellEnd"/>
+      <w:r>
+        <w:rPr>
+          <w:color w:val="FF0000"/>
+        </w:rPr>
+        <w:t xml:space="preserve"> tiene que ser un observable como </w:t>
+      </w:r>
+      <w:proofErr w:type="spellStart"/>
+      <w:r>
+        <w:rPr>
+          <w:color w:val="FF0000"/>
+        </w:rPr>
+        <w:t>showingOrders</w:t>
+      </w:r>
+      <w:proofErr w:type="spellEnd"/>
+      <w:r>
+        <w:rPr>
+          <w:color w:val="FF0000"/>
+        </w:rPr>
+        <w:t>: Observable&lt;</w:t>
+      </w:r>
+      <w:proofErr w:type="spellStart"/>
+      <w:proofErr w:type="gramStart"/>
+      <w:r>
+        <w:rPr>
+          <w:color w:val="FF0000"/>
+        </w:rPr>
+        <w:t>any</w:t>
+      </w:r>
+      <w:proofErr w:type="spellEnd"/>
+      <w:r>
+        <w:rPr>
+          <w:color w:val="FF0000"/>
+        </w:rPr>
+        <w:t>[</w:t>
+      </w:r>
+      <w:proofErr w:type="gramEnd"/>
+      <w:r>
+        <w:rPr>
+          <w:color w:val="FF0000"/>
+        </w:rPr>
+        <w:t xml:space="preserve">]&gt; del </w:t>
+      </w:r>
+      <w:proofErr w:type="spellStart"/>
+      <w:r>
+        <w:rPr>
+          <w:color w:val="FF0000"/>
+        </w:rPr>
+        <w:t>view</w:t>
+      </w:r>
+      <w:proofErr w:type="spellEnd"/>
+      <w:r>
+        <w:rPr>
+          <w:color w:val="FF0000"/>
+        </w:rPr>
+        <w:t xml:space="preserve"> </w:t>
+      </w:r>
+      <w:proofErr w:type="spellStart"/>
+      <w:r>
+        <w:rPr>
+          <w:color w:val="FF0000"/>
+        </w:rPr>
+        <w:t>order</w:t>
+      </w:r>
+      <w:proofErr w:type="spellEnd"/>
+      <w:r>
+        <w:rPr>
+          <w:color w:val="FF0000"/>
+        </w:rPr>
+        <w:t xml:space="preserve"> </w:t>
+      </w:r>
+      <w:proofErr w:type="spellStart"/>
+      <w:r>
+        <w:rPr>
+          <w:color w:val="FF0000"/>
+        </w:rPr>
+        <w:t>stats</w:t>
+      </w:r>
+      <w:proofErr w:type="spellEnd"/>
+      <w:r>
+        <w:rPr>
+          <w:color w:val="FF0000"/>
+        </w:rPr>
+        <w:t>,</w:t>
+      </w:r>
+    </w:p>
+    <w:p/>
     <w:p>
       <w:pPr>
         <w:pStyle w:val="Prrafodelista"/>
@@ -776,51 +700,110 @@
           <w:ilvl w:val="0"/>
           <w:numId w:val="1"/>
         </w:numPr>
-      </w:pPr>
-      <w:r>
-        <w:t xml:space="preserve">si el usuario </w:t>
-      </w:r>
-      <w:proofErr w:type="spellStart"/>
-      <w:r>
-        <w:t>esta</w:t>
-      </w:r>
-      <w:proofErr w:type="spellEnd"/>
-      <w:r>
-        <w:t xml:space="preserve"> en la </w:t>
-      </w:r>
-      <w:proofErr w:type="gramStart"/>
-      <w:r>
-        <w:t>base</w:t>
-      </w:r>
-      <w:proofErr w:type="gramEnd"/>
-      <w:r>
-        <w:t xml:space="preserve"> pero no en </w:t>
-      </w:r>
-      <w:proofErr w:type="spellStart"/>
-      <w:r>
-        <w:t>auth</w:t>
-      </w:r>
-      <w:proofErr w:type="spellEnd"/>
-      <w:r>
-        <w:t xml:space="preserve"> te podría </w:t>
-      </w:r>
-      <w:proofErr w:type="spellStart"/>
-      <w:r>
-        <w:t>redireccionar</w:t>
-      </w:r>
-      <w:proofErr w:type="spellEnd"/>
-      <w:r>
-        <w:t xml:space="preserve"> directamente a una </w:t>
-      </w:r>
-      <w:proofErr w:type="spellStart"/>
-      <w:r>
-        <w:t>pagina</w:t>
-      </w:r>
-      <w:proofErr w:type="spellEnd"/>
-      <w:r>
-        <w:t xml:space="preserve"> para cambiar la contraseña</w:t>
-      </w:r>
-    </w:p>
+        <w:rPr>
+          <w:color w:val="FF0000"/>
+        </w:rPr>
+      </w:pPr>
+      <w:proofErr w:type="spellStart"/>
+      <w:r>
+        <w:rPr>
+          <w:color w:val="FF0000"/>
+        </w:rPr>
+        <w:t>manage</w:t>
+      </w:r>
+      <w:proofErr w:type="spellEnd"/>
+      <w:r>
+        <w:rPr>
+          <w:color w:val="FF0000"/>
+        </w:rPr>
+        <w:t xml:space="preserve"> </w:t>
+      </w:r>
+      <w:proofErr w:type="spellStart"/>
+      <w:r>
+        <w:rPr>
+          <w:color w:val="FF0000"/>
+        </w:rPr>
+        <w:t>users</w:t>
+      </w:r>
+      <w:proofErr w:type="spellEnd"/>
+      <w:r>
+        <w:rPr>
+          <w:color w:val="FF0000"/>
+        </w:rPr>
+        <w:t xml:space="preserve"> tiene que ser un observable como </w:t>
+      </w:r>
+      <w:proofErr w:type="spellStart"/>
+      <w:r>
+        <w:rPr>
+          <w:color w:val="FF0000"/>
+        </w:rPr>
+        <w:t>showingOrders</w:t>
+      </w:r>
+      <w:proofErr w:type="spellEnd"/>
+      <w:r>
+        <w:rPr>
+          <w:color w:val="FF0000"/>
+        </w:rPr>
+        <w:t>: Observable&lt;</w:t>
+      </w:r>
+      <w:proofErr w:type="spellStart"/>
+      <w:r>
+        <w:rPr>
+          <w:color w:val="FF0000"/>
+        </w:rPr>
+        <w:t>any</w:t>
+      </w:r>
+      <w:proofErr w:type="spellEnd"/>
+      <w:r>
+        <w:rPr>
+          <w:color w:val="FF0000"/>
+        </w:rPr>
+        <w:t xml:space="preserve">[]&gt; del </w:t>
+      </w:r>
+      <w:proofErr w:type="spellStart"/>
+      <w:r>
+        <w:rPr>
+          <w:color w:val="FF0000"/>
+        </w:rPr>
+        <w:t>view</w:t>
+      </w:r>
+      <w:proofErr w:type="spellEnd"/>
+      <w:r>
+        <w:rPr>
+          <w:color w:val="FF0000"/>
+        </w:rPr>
+        <w:t xml:space="preserve"> </w:t>
+      </w:r>
+      <w:proofErr w:type="spellStart"/>
+      <w:r>
+        <w:rPr>
+          <w:color w:val="FF0000"/>
+        </w:rPr>
+        <w:t>order</w:t>
+      </w:r>
+      <w:proofErr w:type="spellEnd"/>
+      <w:r>
+        <w:rPr>
+          <w:color w:val="FF0000"/>
+        </w:rPr>
+        <w:t xml:space="preserve"> </w:t>
+      </w:r>
+      <w:proofErr w:type="spellStart"/>
+      <w:r>
+        <w:rPr>
+          <w:color w:val="FF0000"/>
+        </w:rPr>
+        <w:t>stats</w:t>
+      </w:r>
+      <w:proofErr w:type="spellEnd"/>
+      <w:r>
+        <w:rPr>
+          <w:color w:val="FF0000"/>
+        </w:rPr>
+        <w:t>,</w:t>
+      </w:r>
+    </w:p>
+    <w:p/>
     <w:p>
       <w:pPr>
         <w:pStyle w:val="Prrafodelista"/>
@@ -830,6 +813,194 @@
         </w:numPr>
       </w:pPr>
       <w:r>
+        <w:rPr>
+          <w:color w:val="FF0000"/>
+        </w:rPr>
+        <w:t xml:space="preserve">home cliente tiene que ser un observable como </w:t>
+      </w:r>
+      <w:proofErr w:type="spellStart"/>
+      <w:r>
+        <w:rPr>
+          <w:color w:val="FF0000"/>
+        </w:rPr>
+        <w:t>showingOrders</w:t>
+      </w:r>
+      <w:proofErr w:type="spellEnd"/>
+      <w:r>
+        <w:rPr>
+          <w:color w:val="FF0000"/>
+        </w:rPr>
+        <w:t>: Observable&lt;</w:t>
+      </w:r>
+      <w:proofErr w:type="spellStart"/>
+      <w:r>
+        <w:rPr>
+          <w:color w:val="FF0000"/>
+        </w:rPr>
+        <w:t>any</w:t>
+      </w:r>
+      <w:proofErr w:type="spellEnd"/>
+      <w:r>
+        <w:rPr>
+          <w:color w:val="FF0000"/>
+        </w:rPr>
+        <w:t xml:space="preserve">[]&gt; del </w:t>
+      </w:r>
+      <w:proofErr w:type="spellStart"/>
+      <w:r>
+        <w:rPr>
+          <w:color w:val="FF0000"/>
+        </w:rPr>
+        <w:t>view</w:t>
+      </w:r>
+      <w:proofErr w:type="spellEnd"/>
+      <w:r>
+        <w:rPr>
+          <w:color w:val="FF0000"/>
+        </w:rPr>
+        <w:t xml:space="preserve"> </w:t>
+      </w:r>
+      <w:proofErr w:type="spellStart"/>
+      <w:r>
+        <w:rPr>
+          <w:color w:val="FF0000"/>
+        </w:rPr>
+        <w:t>order</w:t>
+      </w:r>
+      <w:proofErr w:type="spellEnd"/>
+      <w:r>
+        <w:rPr>
+          <w:color w:val="FF0000"/>
+        </w:rPr>
+        <w:t xml:space="preserve"> </w:t>
+      </w:r>
+      <w:proofErr w:type="spellStart"/>
+      <w:r>
+        <w:rPr>
+          <w:color w:val="FF0000"/>
+        </w:rPr>
+        <w:t>stats</w:t>
+      </w:r>
+      <w:proofErr w:type="spellEnd"/>
+      <w:r>
+        <w:rPr>
+          <w:color w:val="FF0000"/>
+        </w:rPr>
+        <w:t>,</w:t>
+      </w:r>
+    </w:p>
+    <w:p/>
+    <w:p>
+      <w:pPr>
+        <w:pStyle w:val="Prrafodelista"/>
+        <w:numPr>
+          <w:ilvl w:val="0"/>
+          <w:numId w:val="1"/>
+        </w:numPr>
+      </w:pPr>
+      <w:r>
+        <w:t xml:space="preserve">arreglar el ver encuestas, muestra todos los comentarios buenos y malos, tiene </w:t>
+      </w:r>
+      <w:r>
+        <w:t>qu</w:t>
+      </w:r>
+      <w:r>
+        <w:t>e</w:t>
+      </w:r>
+      <w:r>
+        <w:t xml:space="preserve"> </w:t>
+      </w:r>
+      <w:r>
+        <w:t>mostrar los mejores y peores puntuados</w:t>
+      </w:r>
+    </w:p>
+    <w:p/>
+    <w:p>
+      <w:pPr>
+        <w:pStyle w:val="Prrafodelista"/>
+        <w:numPr>
+          <w:ilvl w:val="0"/>
+          <w:numId w:val="1"/>
+        </w:numPr>
+        <w:rPr>
+          <w:u w:val="single"/>
+        </w:rPr>
+      </w:pPr>
+      <w:r>
+        <w:t>no muestra la imagen del pedido cuando los lista</w:t>
+      </w:r>
+    </w:p>
+    <w:p>
+      <w:pPr>
+        <w:pStyle w:val="Prrafodelista"/>
+        <w:rPr>
+          <w:u w:val="single"/>
+        </w:rPr>
+      </w:pPr>
+    </w:p>
+    <w:p/>
+    <w:p/>
+    <w:p/>
+    <w:p/>
+    <w:p/>
+    <w:p>
+      <w:r>
+        <w:t>SUGERENCIAS:</w:t>
+      </w:r>
+    </w:p>
+    <w:p>
+      <w:pPr>
+        <w:pStyle w:val="Prrafodelista"/>
+        <w:numPr>
+          <w:ilvl w:val="0"/>
+          <w:numId w:val="1"/>
+        </w:numPr>
+      </w:pPr>
+      <w:r>
+        <w:t xml:space="preserve">si el usuario </w:t>
+      </w:r>
+      <w:proofErr w:type="spellStart"/>
+      <w:r>
+        <w:t>esta</w:t>
+      </w:r>
+      <w:proofErr w:type="spellEnd"/>
+      <w:r>
+        <w:t xml:space="preserve"> en la base pero no en </w:t>
+      </w:r>
+      <w:proofErr w:type="spellStart"/>
+      <w:r>
+        <w:t>auth</w:t>
+      </w:r>
+      <w:proofErr w:type="spellEnd"/>
+      <w:r>
+        <w:t xml:space="preserve"> te podría </w:t>
+      </w:r>
+      <w:proofErr w:type="spellStart"/>
+      <w:r>
+        <w:t>redireccionar</w:t>
+      </w:r>
+      <w:proofErr w:type="spellEnd"/>
+      <w:r>
+        <w:t xml:space="preserve"> directamente a una </w:t>
+      </w:r>
+      <w:proofErr w:type="spellStart"/>
+      <w:r>
+        <w:t>pagina</w:t>
+      </w:r>
+      <w:proofErr w:type="spellEnd"/>
+      <w:r>
+        <w:t xml:space="preserve"> para cambiar la contraseña</w:t>
+      </w:r>
+    </w:p>
+    <w:p>
+      <w:pPr>
+        <w:pStyle w:val="Prrafodelista"/>
+        <w:numPr>
+          <w:ilvl w:val="0"/>
+          <w:numId w:val="1"/>
+        </w:numPr>
+      </w:pPr>
+      <w:r>
         <w:t xml:space="preserve">cuando te </w:t>
       </w:r>
       <w:proofErr w:type="spellStart"/>
@@ -839,6 +1010,41 @@
       <w:proofErr w:type="spellEnd"/>
       <w:r>
         <w:t xml:space="preserve"> que espere para que se ponga en blanco todo</w:t>
+      </w:r>
+    </w:p>
+    <w:p/>
+    <w:p/>
+    <w:p/>
+    <w:p/>
+    <w:p>
+      <w:proofErr w:type="spellStart"/>
+      <w:r>
+        <w:t>octavio</w:t>
+      </w:r>
+      <w:proofErr w:type="spellEnd"/>
+      <w:r>
+        <w:t xml:space="preserve"> </w:t>
+      </w:r>
+      <w:proofErr w:type="spellStart"/>
+      <w:r>
+        <w:t>villegas</w:t>
+      </w:r>
+      <w:proofErr w:type="spellEnd"/>
+    </w:p>
+    <w:p>
+      <w:r>
+        <w:t>lunes de 1830 2230</w:t>
+      </w:r>
+    </w:p>
+    <w:p>
+      <w:r>
+        <w:t>martes igual</w:t>
+      </w:r>
+    </w:p>
+    <w:p/>
+    <w:p>
+      <w:r>
+        <w:t>jueves y viernes 830 a 1230</w:t>
       </w:r>
     </w:p>
     <w:p>

</xml_diff>

<commit_message>
ya se da de alta bien el precio dle producto
</commit_message>
<xml_diff>
--- a/apuntes.docx
+++ b/apuntes.docx
@@ -364,8 +364,6 @@
       <w:r>
         <w:t>muestra mal la demora en la tabla</w:t>
       </w:r>
-      <w:bookmarkStart w:id="0" w:name="_GoBack"/>
-      <w:bookmarkEnd w:id="0"/>
     </w:p>
     <w:p>
       <w:pPr>
@@ -928,6 +926,107 @@
       </w:pPr>
       <w:r>
         <w:t>no muestra la imagen del pedido cuando los lista</w:t>
+      </w:r>
+    </w:p>
+    <w:p>
+      <w:pPr>
+        <w:pStyle w:val="Prrafodelista"/>
+        <w:rPr>
+          <w:u w:val="single"/>
+        </w:rPr>
+      </w:pPr>
+    </w:p>
+    <w:p>
+      <w:pPr>
+        <w:pStyle w:val="Prrafodelista"/>
+        <w:numPr>
+          <w:ilvl w:val="0"/>
+          <w:numId w:val="1"/>
+        </w:numPr>
+        <w:rPr>
+          <w:u w:val="single"/>
+        </w:rPr>
+      </w:pPr>
+      <w:r>
+        <w:rPr>
+          <w:u w:val="single"/>
+        </w:rPr>
+        <w:t xml:space="preserve">poner el </w:t>
+      </w:r>
+      <w:proofErr w:type="spellStart"/>
+      <w:r>
+        <w:rPr>
+          <w:u w:val="single"/>
+        </w:rPr>
+        <w:t>spinner</w:t>
+      </w:r>
+      <w:proofErr w:type="spellEnd"/>
+      <w:r>
+        <w:rPr>
+          <w:u w:val="single"/>
+        </w:rPr>
+        <w:t xml:space="preserve"> en la espera del </w:t>
+      </w:r>
+      <w:proofErr w:type="spellStart"/>
+      <w:r>
+        <w:rPr>
+          <w:u w:val="single"/>
+        </w:rPr>
+        <w:t>logueo</w:t>
+      </w:r>
+      <w:bookmarkStart w:id="0" w:name="_GoBack"/>
+      <w:bookmarkEnd w:id="0"/>
+      <w:proofErr w:type="spellEnd"/>
+    </w:p>
+    <w:p>
+      <w:pPr>
+        <w:pStyle w:val="Prrafodelista"/>
+        <w:rPr>
+          <w:u w:val="single"/>
+        </w:rPr>
+      </w:pPr>
+    </w:p>
+    <w:p>
+      <w:pPr>
+        <w:pStyle w:val="Prrafodelista"/>
+        <w:numPr>
+          <w:ilvl w:val="0"/>
+          <w:numId w:val="1"/>
+        </w:numPr>
+        <w:rPr>
+          <w:color w:val="FF0000"/>
+          <w:u w:val="single"/>
+        </w:rPr>
+      </w:pPr>
+      <w:r>
+        <w:rPr>
+          <w:color w:val="FF0000"/>
+          <w:u w:val="single"/>
+        </w:rPr>
+        <w:t xml:space="preserve">el alta de producto </w:t>
+      </w:r>
+      <w:r>
+        <w:rPr>
+          <w:color w:val="FF0000"/>
+          <w:u w:val="single"/>
+        </w:rPr>
+        <w:t xml:space="preserve">manda el precio como </w:t>
+      </w:r>
+      <w:proofErr w:type="spellStart"/>
+      <w:r>
+        <w:rPr>
+          <w:color w:val="FF0000"/>
+          <w:u w:val="single"/>
+        </w:rPr>
+        <w:t>string</w:t>
+      </w:r>
+      <w:proofErr w:type="spellEnd"/>
+      <w:r>
+        <w:rPr>
+          <w:color w:val="FF0000"/>
+          <w:u w:val="single"/>
+        </w:rPr>
+        <w:t xml:space="preserve"> y tiene que ser number</w:t>
       </w:r>
     </w:p>
     <w:p>
@@ -945,6 +1044,7 @@
     <w:p/>
     <w:p>
       <w:r>
+        <w:lastRenderedPageBreak/>
         <w:t>SUGERENCIAS:</w:t>
       </w:r>
     </w:p>

</xml_diff>

<commit_message>
no muestra mas los cancelados
</commit_message>
<xml_diff>
--- a/apuntes.docx
+++ b/apuntes.docx
@@ -382,600 +382,629 @@
         <w:t>muestra mal la mesa</w:t>
       </w:r>
     </w:p>
-    <w:p/>
-    <w:p>
-      <w:pPr>
-        <w:pStyle w:val="Prrafodelista"/>
-        <w:numPr>
-          <w:ilvl w:val="0"/>
-          <w:numId w:val="1"/>
-        </w:numPr>
-        <w:rPr>
-          <w:color w:val="BFBFBF" w:themeColor="background1" w:themeShade="BF"/>
-        </w:rPr>
-      </w:pPr>
-      <w:proofErr w:type="spellStart"/>
-      <w:r>
-        <w:rPr>
-          <w:color w:val="BFBFBF" w:themeColor="background1" w:themeShade="BF"/>
-        </w:rPr>
-        <w:t>showingLogs</w:t>
-      </w:r>
-      <w:proofErr w:type="spellEnd"/>
-      <w:r>
-        <w:rPr>
-          <w:color w:val="BFBFBF" w:themeColor="background1" w:themeShade="BF"/>
-        </w:rPr>
-        <w:t xml:space="preserve"> del </w:t>
-      </w:r>
-      <w:proofErr w:type="spellStart"/>
-      <w:r>
-        <w:rPr>
-          <w:color w:val="BFBFBF" w:themeColor="background1" w:themeShade="BF"/>
-        </w:rPr>
-        <w:t>viewlogs</w:t>
-      </w:r>
-      <w:proofErr w:type="spellEnd"/>
-      <w:r>
-        <w:rPr>
-          <w:color w:val="BFBFBF" w:themeColor="background1" w:themeShade="BF"/>
-        </w:rPr>
-        <w:t xml:space="preserve"> tiene que ser un observable como </w:t>
-      </w:r>
-      <w:proofErr w:type="spellStart"/>
-      <w:r>
-        <w:rPr>
-          <w:color w:val="BFBFBF" w:themeColor="background1" w:themeShade="BF"/>
-        </w:rPr>
-        <w:t>showingOrders</w:t>
-      </w:r>
-      <w:proofErr w:type="spellEnd"/>
-      <w:r>
-        <w:rPr>
-          <w:color w:val="BFBFBF" w:themeColor="background1" w:themeShade="BF"/>
-        </w:rPr>
-        <w:t>: Observable&lt;</w:t>
-      </w:r>
-      <w:proofErr w:type="spellStart"/>
-      <w:proofErr w:type="gramStart"/>
-      <w:r>
-        <w:rPr>
-          <w:color w:val="BFBFBF" w:themeColor="background1" w:themeShade="BF"/>
-        </w:rPr>
-        <w:t>any</w:t>
-      </w:r>
-      <w:proofErr w:type="spellEnd"/>
-      <w:r>
-        <w:rPr>
-          <w:color w:val="BFBFBF" w:themeColor="background1" w:themeShade="BF"/>
-        </w:rPr>
-        <w:t>[</w:t>
-      </w:r>
-      <w:proofErr w:type="gramEnd"/>
-      <w:r>
-        <w:rPr>
-          <w:color w:val="BFBFBF" w:themeColor="background1" w:themeShade="BF"/>
-        </w:rPr>
-        <w:t xml:space="preserve">]&gt; del </w:t>
-      </w:r>
-      <w:proofErr w:type="spellStart"/>
-      <w:r>
-        <w:rPr>
-          <w:color w:val="BFBFBF" w:themeColor="background1" w:themeShade="BF"/>
-        </w:rPr>
-        <w:t>view</w:t>
-      </w:r>
-      <w:proofErr w:type="spellEnd"/>
-      <w:r>
-        <w:rPr>
-          <w:color w:val="BFBFBF" w:themeColor="background1" w:themeShade="BF"/>
-        </w:rPr>
-        <w:t xml:space="preserve"> </w:t>
-      </w:r>
-      <w:proofErr w:type="spellStart"/>
-      <w:r>
-        <w:rPr>
-          <w:color w:val="BFBFBF" w:themeColor="background1" w:themeShade="BF"/>
-        </w:rPr>
-        <w:t>order</w:t>
-      </w:r>
-      <w:proofErr w:type="spellEnd"/>
-      <w:r>
-        <w:rPr>
-          <w:color w:val="BFBFBF" w:themeColor="background1" w:themeShade="BF"/>
-        </w:rPr>
-        <w:t xml:space="preserve"> </w:t>
-      </w:r>
-      <w:proofErr w:type="spellStart"/>
-      <w:r>
-        <w:rPr>
-          <w:color w:val="BFBFBF" w:themeColor="background1" w:themeShade="BF"/>
-        </w:rPr>
-        <w:t>stats</w:t>
-      </w:r>
-      <w:proofErr w:type="spellEnd"/>
-      <w:r>
-        <w:rPr>
-          <w:color w:val="BFBFBF" w:themeColor="background1" w:themeShade="BF"/>
-        </w:rPr>
-        <w:t>, lo mismo hay que hacerlo con otras listas (</w:t>
-      </w:r>
-      <w:proofErr w:type="spellStart"/>
-      <w:r>
-        <w:rPr>
-          <w:color w:val="BFBFBF" w:themeColor="background1" w:themeShade="BF"/>
-        </w:rPr>
-        <w:t>manage</w:t>
-      </w:r>
-      <w:proofErr w:type="spellEnd"/>
-      <w:r>
-        <w:rPr>
-          <w:color w:val="BFBFBF" w:themeColor="background1" w:themeShade="BF"/>
-        </w:rPr>
-        <w:t xml:space="preserve"> </w:t>
-      </w:r>
-      <w:proofErr w:type="spellStart"/>
-      <w:r>
-        <w:rPr>
-          <w:color w:val="BFBFBF" w:themeColor="background1" w:themeShade="BF"/>
-        </w:rPr>
-        <w:t>users</w:t>
-      </w:r>
-      <w:proofErr w:type="spellEnd"/>
-      <w:r>
-        <w:rPr>
-          <w:color w:val="BFBFBF" w:themeColor="background1" w:themeShade="BF"/>
-        </w:rPr>
-        <w:t xml:space="preserve"> </w:t>
-      </w:r>
-      <w:proofErr w:type="spellStart"/>
-      <w:r>
-        <w:rPr>
-          <w:color w:val="BFBFBF" w:themeColor="background1" w:themeShade="BF"/>
-        </w:rPr>
-        <w:t>tambien</w:t>
-      </w:r>
-      <w:proofErr w:type="spellEnd"/>
-      <w:r>
-        <w:rPr>
-          <w:color w:val="BFBFBF" w:themeColor="background1" w:themeShade="BF"/>
-        </w:rPr>
-        <w:t xml:space="preserve">, y home cliente).(con </w:t>
-      </w:r>
-      <w:proofErr w:type="spellStart"/>
-      <w:r>
-        <w:rPr>
-          <w:color w:val="BFBFBF" w:themeColor="background1" w:themeShade="BF"/>
-        </w:rPr>
-        <w:t>productmanagement</w:t>
-      </w:r>
-      <w:proofErr w:type="spellEnd"/>
-      <w:r>
-        <w:rPr>
-          <w:color w:val="BFBFBF" w:themeColor="background1" w:themeShade="BF"/>
-        </w:rPr>
-        <w:t xml:space="preserve"> ya </w:t>
-      </w:r>
-      <w:proofErr w:type="spellStart"/>
-      <w:r>
-        <w:rPr>
-          <w:color w:val="BFBFBF" w:themeColor="background1" w:themeShade="BF"/>
-        </w:rPr>
-        <w:t>esta</w:t>
-      </w:r>
-      <w:proofErr w:type="spellEnd"/>
-      <w:r>
-        <w:rPr>
-          <w:color w:val="BFBFBF" w:themeColor="background1" w:themeShade="BF"/>
-        </w:rPr>
-        <w:t>)</w:t>
-      </w:r>
-    </w:p>
-    <w:p/>
-    <w:p>
-      <w:pPr>
-        <w:pStyle w:val="Prrafodelista"/>
-        <w:numPr>
-          <w:ilvl w:val="0"/>
-          <w:numId w:val="1"/>
-        </w:numPr>
-        <w:rPr>
-          <w:color w:val="FF0000"/>
-        </w:rPr>
-      </w:pPr>
-      <w:proofErr w:type="spellStart"/>
-      <w:r>
-        <w:rPr>
-          <w:color w:val="FF0000"/>
-        </w:rPr>
-        <w:t>showingLogs</w:t>
-      </w:r>
-      <w:proofErr w:type="spellEnd"/>
-      <w:r>
-        <w:rPr>
-          <w:color w:val="FF0000"/>
-        </w:rPr>
-        <w:t xml:space="preserve"> del </w:t>
-      </w:r>
-      <w:proofErr w:type="spellStart"/>
-      <w:r>
-        <w:rPr>
-          <w:color w:val="FF0000"/>
-        </w:rPr>
-        <w:t>viewlogs</w:t>
-      </w:r>
-      <w:proofErr w:type="spellEnd"/>
-      <w:r>
-        <w:rPr>
-          <w:color w:val="FF0000"/>
-        </w:rPr>
-        <w:t xml:space="preserve"> tiene que ser un observable como </w:t>
-      </w:r>
-      <w:proofErr w:type="spellStart"/>
-      <w:r>
-        <w:rPr>
-          <w:color w:val="FF0000"/>
-        </w:rPr>
-        <w:t>showingOrders</w:t>
-      </w:r>
-      <w:proofErr w:type="spellEnd"/>
-      <w:r>
-        <w:rPr>
-          <w:color w:val="FF0000"/>
-        </w:rPr>
-        <w:t>: Observable&lt;</w:t>
-      </w:r>
-      <w:proofErr w:type="spellStart"/>
-      <w:proofErr w:type="gramStart"/>
-      <w:r>
-        <w:rPr>
-          <w:color w:val="FF0000"/>
-        </w:rPr>
-        <w:t>any</w:t>
-      </w:r>
-      <w:proofErr w:type="spellEnd"/>
-      <w:r>
-        <w:rPr>
-          <w:color w:val="FF0000"/>
-        </w:rPr>
-        <w:t>[</w:t>
-      </w:r>
-      <w:proofErr w:type="gramEnd"/>
-      <w:r>
-        <w:rPr>
-          <w:color w:val="FF0000"/>
-        </w:rPr>
-        <w:t xml:space="preserve">]&gt; del </w:t>
-      </w:r>
-      <w:proofErr w:type="spellStart"/>
-      <w:r>
-        <w:rPr>
-          <w:color w:val="FF0000"/>
-        </w:rPr>
-        <w:t>view</w:t>
-      </w:r>
-      <w:proofErr w:type="spellEnd"/>
-      <w:r>
-        <w:rPr>
-          <w:color w:val="FF0000"/>
-        </w:rPr>
-        <w:t xml:space="preserve"> </w:t>
-      </w:r>
-      <w:proofErr w:type="spellStart"/>
-      <w:r>
-        <w:rPr>
-          <w:color w:val="FF0000"/>
-        </w:rPr>
-        <w:t>order</w:t>
-      </w:r>
-      <w:proofErr w:type="spellEnd"/>
-      <w:r>
-        <w:rPr>
-          <w:color w:val="FF0000"/>
-        </w:rPr>
-        <w:t xml:space="preserve"> </w:t>
-      </w:r>
-      <w:proofErr w:type="spellStart"/>
-      <w:r>
-        <w:rPr>
-          <w:color w:val="FF0000"/>
-        </w:rPr>
-        <w:t>stats</w:t>
-      </w:r>
-      <w:proofErr w:type="spellEnd"/>
-      <w:r>
-        <w:rPr>
-          <w:color w:val="FF0000"/>
-        </w:rPr>
-        <w:t>,</w:t>
-      </w:r>
-    </w:p>
-    <w:p/>
-    <w:p>
-      <w:pPr>
-        <w:pStyle w:val="Prrafodelista"/>
-        <w:numPr>
-          <w:ilvl w:val="0"/>
-          <w:numId w:val="1"/>
-        </w:numPr>
-        <w:rPr>
-          <w:color w:val="FF0000"/>
-        </w:rPr>
-      </w:pPr>
-      <w:proofErr w:type="spellStart"/>
-      <w:r>
-        <w:rPr>
-          <w:color w:val="FF0000"/>
-        </w:rPr>
-        <w:t>manage</w:t>
-      </w:r>
-      <w:proofErr w:type="spellEnd"/>
-      <w:r>
-        <w:rPr>
-          <w:color w:val="FF0000"/>
-        </w:rPr>
-        <w:t xml:space="preserve"> </w:t>
-      </w:r>
-      <w:proofErr w:type="spellStart"/>
-      <w:r>
-        <w:rPr>
-          <w:color w:val="FF0000"/>
-        </w:rPr>
-        <w:t>users</w:t>
-      </w:r>
-      <w:proofErr w:type="spellEnd"/>
-      <w:r>
-        <w:rPr>
-          <w:color w:val="FF0000"/>
-        </w:rPr>
-        <w:t xml:space="preserve"> tiene que ser un observable como </w:t>
-      </w:r>
-      <w:proofErr w:type="spellStart"/>
-      <w:r>
-        <w:rPr>
-          <w:color w:val="FF0000"/>
-        </w:rPr>
-        <w:t>showingOrders</w:t>
-      </w:r>
-      <w:proofErr w:type="spellEnd"/>
-      <w:r>
-        <w:rPr>
-          <w:color w:val="FF0000"/>
-        </w:rPr>
-        <w:t>: Observable&lt;</w:t>
-      </w:r>
-      <w:proofErr w:type="spellStart"/>
-      <w:r>
-        <w:rPr>
-          <w:color w:val="FF0000"/>
-        </w:rPr>
-        <w:t>any</w:t>
-      </w:r>
-      <w:proofErr w:type="spellEnd"/>
-      <w:r>
-        <w:rPr>
-          <w:color w:val="FF0000"/>
-        </w:rPr>
-        <w:t xml:space="preserve">[]&gt; del </w:t>
-      </w:r>
-      <w:proofErr w:type="spellStart"/>
-      <w:r>
-        <w:rPr>
-          <w:color w:val="FF0000"/>
-        </w:rPr>
-        <w:t>view</w:t>
-      </w:r>
-      <w:proofErr w:type="spellEnd"/>
-      <w:r>
-        <w:rPr>
-          <w:color w:val="FF0000"/>
-        </w:rPr>
-        <w:t xml:space="preserve"> </w:t>
-      </w:r>
-      <w:proofErr w:type="spellStart"/>
-      <w:r>
-        <w:rPr>
-          <w:color w:val="FF0000"/>
-        </w:rPr>
-        <w:t>order</w:t>
-      </w:r>
-      <w:proofErr w:type="spellEnd"/>
-      <w:r>
-        <w:rPr>
-          <w:color w:val="FF0000"/>
-        </w:rPr>
-        <w:t xml:space="preserve"> </w:t>
-      </w:r>
-      <w:proofErr w:type="spellStart"/>
-      <w:r>
-        <w:rPr>
-          <w:color w:val="FF0000"/>
-        </w:rPr>
-        <w:t>stats</w:t>
-      </w:r>
-      <w:proofErr w:type="spellEnd"/>
-      <w:r>
-        <w:rPr>
-          <w:color w:val="FF0000"/>
-        </w:rPr>
-        <w:t>,</w:t>
-      </w:r>
-    </w:p>
-    <w:p/>
-    <w:p>
-      <w:pPr>
-        <w:pStyle w:val="Prrafodelista"/>
-        <w:numPr>
-          <w:ilvl w:val="0"/>
-          <w:numId w:val="1"/>
-        </w:numPr>
-      </w:pPr>
-      <w:r>
-        <w:rPr>
-          <w:color w:val="FF0000"/>
-        </w:rPr>
-        <w:t xml:space="preserve">home cliente tiene que ser un observable como </w:t>
-      </w:r>
-      <w:proofErr w:type="spellStart"/>
-      <w:r>
-        <w:rPr>
-          <w:color w:val="FF0000"/>
-        </w:rPr>
-        <w:t>showingOrders</w:t>
-      </w:r>
-      <w:proofErr w:type="spellEnd"/>
-      <w:r>
-        <w:rPr>
-          <w:color w:val="FF0000"/>
-        </w:rPr>
-        <w:t>: Observable&lt;</w:t>
-      </w:r>
-      <w:proofErr w:type="spellStart"/>
-      <w:r>
-        <w:rPr>
-          <w:color w:val="FF0000"/>
-        </w:rPr>
-        <w:t>any</w:t>
-      </w:r>
-      <w:proofErr w:type="spellEnd"/>
-      <w:r>
-        <w:rPr>
-          <w:color w:val="FF0000"/>
-        </w:rPr>
-        <w:t xml:space="preserve">[]&gt; del </w:t>
-      </w:r>
-      <w:proofErr w:type="spellStart"/>
-      <w:r>
-        <w:rPr>
-          <w:color w:val="FF0000"/>
-        </w:rPr>
-        <w:t>view</w:t>
-      </w:r>
-      <w:proofErr w:type="spellEnd"/>
-      <w:r>
-        <w:rPr>
-          <w:color w:val="FF0000"/>
-        </w:rPr>
-        <w:t xml:space="preserve"> </w:t>
-      </w:r>
-      <w:proofErr w:type="spellStart"/>
-      <w:r>
-        <w:rPr>
-          <w:color w:val="FF0000"/>
-        </w:rPr>
-        <w:t>order</w:t>
-      </w:r>
-      <w:proofErr w:type="spellEnd"/>
-      <w:r>
-        <w:rPr>
-          <w:color w:val="FF0000"/>
-        </w:rPr>
-        <w:t xml:space="preserve"> </w:t>
-      </w:r>
-      <w:proofErr w:type="spellStart"/>
-      <w:r>
-        <w:rPr>
-          <w:color w:val="FF0000"/>
-        </w:rPr>
-        <w:t>stats</w:t>
-      </w:r>
-      <w:proofErr w:type="spellEnd"/>
-      <w:r>
-        <w:rPr>
-          <w:color w:val="FF0000"/>
-        </w:rPr>
-        <w:t>,</w:t>
-      </w:r>
-    </w:p>
-    <w:p/>
-    <w:p>
-      <w:pPr>
-        <w:pStyle w:val="Prrafodelista"/>
-        <w:numPr>
-          <w:ilvl w:val="0"/>
-          <w:numId w:val="1"/>
-        </w:numPr>
-      </w:pPr>
-      <w:r>
-        <w:t xml:space="preserve">arreglar el ver encuestas, muestra todos los comentarios buenos y malos, tiene </w:t>
-      </w:r>
-      <w:r>
-        <w:t>qu</w:t>
-      </w:r>
-      <w:r>
-        <w:t>e</w:t>
-      </w:r>
-      <w:r>
-        <w:t xml:space="preserve"> </w:t>
-      </w:r>
-      <w:r>
-        <w:t>mostrar los mejores y peores puntuados</w:t>
-      </w:r>
-    </w:p>
-    <w:p/>
-    <w:p>
-      <w:pPr>
-        <w:pStyle w:val="Prrafodelista"/>
-        <w:numPr>
-          <w:ilvl w:val="0"/>
-          <w:numId w:val="1"/>
-        </w:numPr>
-        <w:rPr>
-          <w:u w:val="single"/>
-        </w:rPr>
-      </w:pPr>
-      <w:r>
-        <w:t>no muestra la imagen del pedido cuando los lista</w:t>
-      </w:r>
-    </w:p>
-    <w:p>
-      <w:pPr>
-        <w:pStyle w:val="Prrafodelista"/>
-        <w:rPr>
-          <w:u w:val="single"/>
-        </w:rPr>
-      </w:pPr>
-    </w:p>
-    <w:p>
-      <w:pPr>
-        <w:pStyle w:val="Prrafodelista"/>
-        <w:numPr>
-          <w:ilvl w:val="0"/>
-          <w:numId w:val="1"/>
-        </w:numPr>
-        <w:rPr>
-          <w:u w:val="single"/>
-        </w:rPr>
-      </w:pPr>
-      <w:r>
-        <w:rPr>
-          <w:u w:val="single"/>
-        </w:rPr>
-        <w:t xml:space="preserve">poner el </w:t>
-      </w:r>
-      <w:proofErr w:type="spellStart"/>
-      <w:r>
-        <w:rPr>
-          <w:u w:val="single"/>
-        </w:rPr>
-        <w:t>spinner</w:t>
-      </w:r>
-      <w:proofErr w:type="spellEnd"/>
-      <w:r>
-        <w:rPr>
-          <w:u w:val="single"/>
-        </w:rPr>
-        <w:t xml:space="preserve"> en la espera del </w:t>
-      </w:r>
-      <w:proofErr w:type="spellStart"/>
-      <w:r>
-        <w:rPr>
-          <w:u w:val="single"/>
-        </w:rPr>
-        <w:t>logueo</w:t>
+    <w:p>
+      <w:pPr>
+        <w:pStyle w:val="Prrafodelista"/>
+      </w:pPr>
+    </w:p>
+    <w:p>
+      <w:pPr>
+        <w:pStyle w:val="Prrafodelista"/>
+        <w:numPr>
+          <w:ilvl w:val="0"/>
+          <w:numId w:val="1"/>
+        </w:numPr>
+        <w:rPr>
+          <w:color w:val="FF0000"/>
+        </w:rPr>
+      </w:pPr>
+      <w:r>
+        <w:rPr>
+          <w:color w:val="FF0000"/>
+        </w:rPr>
+        <w:t>no cierra el modal cuando confirmas el</w:t>
       </w:r>
       <w:bookmarkStart w:id="0" w:name="_GoBack"/>
       <w:bookmarkEnd w:id="0"/>
+      <w:r>
+        <w:rPr>
+          <w:color w:val="FF0000"/>
+        </w:rPr>
+        <w:t xml:space="preserve"> pedido</w:t>
+      </w:r>
+    </w:p>
+    <w:p/>
+    <w:p>
+      <w:pPr>
+        <w:pStyle w:val="Prrafodelista"/>
+        <w:numPr>
+          <w:ilvl w:val="0"/>
+          <w:numId w:val="1"/>
+        </w:numPr>
+        <w:rPr>
+          <w:color w:val="BFBFBF" w:themeColor="background1" w:themeShade="BF"/>
+        </w:rPr>
+      </w:pPr>
+      <w:proofErr w:type="spellStart"/>
+      <w:r>
+        <w:rPr>
+          <w:color w:val="BFBFBF" w:themeColor="background1" w:themeShade="BF"/>
+        </w:rPr>
+        <w:t>showingLogs</w:t>
+      </w:r>
+      <w:proofErr w:type="spellEnd"/>
+      <w:r>
+        <w:rPr>
+          <w:color w:val="BFBFBF" w:themeColor="background1" w:themeShade="BF"/>
+        </w:rPr>
+        <w:t xml:space="preserve"> del </w:t>
+      </w:r>
+      <w:proofErr w:type="spellStart"/>
+      <w:r>
+        <w:rPr>
+          <w:color w:val="BFBFBF" w:themeColor="background1" w:themeShade="BF"/>
+        </w:rPr>
+        <w:t>viewlogs</w:t>
+      </w:r>
+      <w:proofErr w:type="spellEnd"/>
+      <w:r>
+        <w:rPr>
+          <w:color w:val="BFBFBF" w:themeColor="background1" w:themeShade="BF"/>
+        </w:rPr>
+        <w:t xml:space="preserve"> tiene que ser un observable como </w:t>
+      </w:r>
+      <w:proofErr w:type="spellStart"/>
+      <w:r>
+        <w:rPr>
+          <w:color w:val="BFBFBF" w:themeColor="background1" w:themeShade="BF"/>
+        </w:rPr>
+        <w:t>showingOrders</w:t>
+      </w:r>
+      <w:proofErr w:type="spellEnd"/>
+      <w:r>
+        <w:rPr>
+          <w:color w:val="BFBFBF" w:themeColor="background1" w:themeShade="BF"/>
+        </w:rPr>
+        <w:t>: Observable&lt;</w:t>
+      </w:r>
+      <w:proofErr w:type="spellStart"/>
+      <w:proofErr w:type="gramStart"/>
+      <w:r>
+        <w:rPr>
+          <w:color w:val="BFBFBF" w:themeColor="background1" w:themeShade="BF"/>
+        </w:rPr>
+        <w:t>any</w:t>
+      </w:r>
+      <w:proofErr w:type="spellEnd"/>
+      <w:r>
+        <w:rPr>
+          <w:color w:val="BFBFBF" w:themeColor="background1" w:themeShade="BF"/>
+        </w:rPr>
+        <w:t>[</w:t>
+      </w:r>
+      <w:proofErr w:type="gramEnd"/>
+      <w:r>
+        <w:rPr>
+          <w:color w:val="BFBFBF" w:themeColor="background1" w:themeShade="BF"/>
+        </w:rPr>
+        <w:t xml:space="preserve">]&gt; del </w:t>
+      </w:r>
+      <w:proofErr w:type="spellStart"/>
+      <w:r>
+        <w:rPr>
+          <w:color w:val="BFBFBF" w:themeColor="background1" w:themeShade="BF"/>
+        </w:rPr>
+        <w:t>view</w:t>
+      </w:r>
+      <w:proofErr w:type="spellEnd"/>
+      <w:r>
+        <w:rPr>
+          <w:color w:val="BFBFBF" w:themeColor="background1" w:themeShade="BF"/>
+        </w:rPr>
+        <w:t xml:space="preserve"> </w:t>
+      </w:r>
+      <w:proofErr w:type="spellStart"/>
+      <w:r>
+        <w:rPr>
+          <w:color w:val="BFBFBF" w:themeColor="background1" w:themeShade="BF"/>
+        </w:rPr>
+        <w:t>order</w:t>
+      </w:r>
+      <w:proofErr w:type="spellEnd"/>
+      <w:r>
+        <w:rPr>
+          <w:color w:val="BFBFBF" w:themeColor="background1" w:themeShade="BF"/>
+        </w:rPr>
+        <w:t xml:space="preserve"> </w:t>
+      </w:r>
+      <w:proofErr w:type="spellStart"/>
+      <w:r>
+        <w:rPr>
+          <w:color w:val="BFBFBF" w:themeColor="background1" w:themeShade="BF"/>
+        </w:rPr>
+        <w:t>stats</w:t>
+      </w:r>
+      <w:proofErr w:type="spellEnd"/>
+      <w:r>
+        <w:rPr>
+          <w:color w:val="BFBFBF" w:themeColor="background1" w:themeShade="BF"/>
+        </w:rPr>
+        <w:t>, lo mismo hay que hacerlo con otras listas (</w:t>
+      </w:r>
+      <w:proofErr w:type="spellStart"/>
+      <w:r>
+        <w:rPr>
+          <w:color w:val="BFBFBF" w:themeColor="background1" w:themeShade="BF"/>
+        </w:rPr>
+        <w:t>manage</w:t>
+      </w:r>
+      <w:proofErr w:type="spellEnd"/>
+      <w:r>
+        <w:rPr>
+          <w:color w:val="BFBFBF" w:themeColor="background1" w:themeShade="BF"/>
+        </w:rPr>
+        <w:t xml:space="preserve"> </w:t>
+      </w:r>
+      <w:proofErr w:type="spellStart"/>
+      <w:r>
+        <w:rPr>
+          <w:color w:val="BFBFBF" w:themeColor="background1" w:themeShade="BF"/>
+        </w:rPr>
+        <w:t>users</w:t>
+      </w:r>
+      <w:proofErr w:type="spellEnd"/>
+      <w:r>
+        <w:rPr>
+          <w:color w:val="BFBFBF" w:themeColor="background1" w:themeShade="BF"/>
+        </w:rPr>
+        <w:t xml:space="preserve"> </w:t>
+      </w:r>
+      <w:proofErr w:type="spellStart"/>
+      <w:r>
+        <w:rPr>
+          <w:color w:val="BFBFBF" w:themeColor="background1" w:themeShade="BF"/>
+        </w:rPr>
+        <w:t>tambien</w:t>
+      </w:r>
+      <w:proofErr w:type="spellEnd"/>
+      <w:r>
+        <w:rPr>
+          <w:color w:val="BFBFBF" w:themeColor="background1" w:themeShade="BF"/>
+        </w:rPr>
+        <w:t xml:space="preserve">, y home cliente).(con </w:t>
+      </w:r>
+      <w:proofErr w:type="spellStart"/>
+      <w:r>
+        <w:rPr>
+          <w:color w:val="BFBFBF" w:themeColor="background1" w:themeShade="BF"/>
+        </w:rPr>
+        <w:t>productmanagement</w:t>
+      </w:r>
+      <w:proofErr w:type="spellEnd"/>
+      <w:r>
+        <w:rPr>
+          <w:color w:val="BFBFBF" w:themeColor="background1" w:themeShade="BF"/>
+        </w:rPr>
+        <w:t xml:space="preserve"> ya </w:t>
+      </w:r>
+      <w:proofErr w:type="spellStart"/>
+      <w:r>
+        <w:rPr>
+          <w:color w:val="BFBFBF" w:themeColor="background1" w:themeShade="BF"/>
+        </w:rPr>
+        <w:t>esta</w:t>
+      </w:r>
+      <w:proofErr w:type="spellEnd"/>
+      <w:r>
+        <w:rPr>
+          <w:color w:val="BFBFBF" w:themeColor="background1" w:themeShade="BF"/>
+        </w:rPr>
+        <w:t>)</w:t>
+      </w:r>
+    </w:p>
+    <w:p/>
+    <w:p>
+      <w:pPr>
+        <w:pStyle w:val="Prrafodelista"/>
+        <w:numPr>
+          <w:ilvl w:val="0"/>
+          <w:numId w:val="1"/>
+        </w:numPr>
+        <w:rPr>
+          <w:color w:val="FF0000"/>
+        </w:rPr>
+      </w:pPr>
+      <w:proofErr w:type="spellStart"/>
+      <w:r>
+        <w:rPr>
+          <w:color w:val="FF0000"/>
+        </w:rPr>
+        <w:t>showingLogs</w:t>
+      </w:r>
+      <w:proofErr w:type="spellEnd"/>
+      <w:r>
+        <w:rPr>
+          <w:color w:val="FF0000"/>
+        </w:rPr>
+        <w:t xml:space="preserve"> del </w:t>
+      </w:r>
+      <w:proofErr w:type="spellStart"/>
+      <w:r>
+        <w:rPr>
+          <w:color w:val="FF0000"/>
+        </w:rPr>
+        <w:t>viewlogs</w:t>
+      </w:r>
+      <w:proofErr w:type="spellEnd"/>
+      <w:r>
+        <w:rPr>
+          <w:color w:val="FF0000"/>
+        </w:rPr>
+        <w:t xml:space="preserve"> tiene que ser un observable como </w:t>
+      </w:r>
+      <w:proofErr w:type="spellStart"/>
+      <w:r>
+        <w:rPr>
+          <w:color w:val="FF0000"/>
+        </w:rPr>
+        <w:t>showingOrders</w:t>
+      </w:r>
+      <w:proofErr w:type="spellEnd"/>
+      <w:r>
+        <w:rPr>
+          <w:color w:val="FF0000"/>
+        </w:rPr>
+        <w:t>: Observable&lt;</w:t>
+      </w:r>
+      <w:proofErr w:type="spellStart"/>
+      <w:proofErr w:type="gramStart"/>
+      <w:r>
+        <w:rPr>
+          <w:color w:val="FF0000"/>
+        </w:rPr>
+        <w:t>any</w:t>
+      </w:r>
+      <w:proofErr w:type="spellEnd"/>
+      <w:r>
+        <w:rPr>
+          <w:color w:val="FF0000"/>
+        </w:rPr>
+        <w:t>[</w:t>
+      </w:r>
+      <w:proofErr w:type="gramEnd"/>
+      <w:r>
+        <w:rPr>
+          <w:color w:val="FF0000"/>
+        </w:rPr>
+        <w:t xml:space="preserve">]&gt; del </w:t>
+      </w:r>
+      <w:proofErr w:type="spellStart"/>
+      <w:r>
+        <w:rPr>
+          <w:color w:val="FF0000"/>
+        </w:rPr>
+        <w:t>view</w:t>
+      </w:r>
+      <w:proofErr w:type="spellEnd"/>
+      <w:r>
+        <w:rPr>
+          <w:color w:val="FF0000"/>
+        </w:rPr>
+        <w:t xml:space="preserve"> </w:t>
+      </w:r>
+      <w:proofErr w:type="spellStart"/>
+      <w:r>
+        <w:rPr>
+          <w:color w:val="FF0000"/>
+        </w:rPr>
+        <w:t>order</w:t>
+      </w:r>
+      <w:proofErr w:type="spellEnd"/>
+      <w:r>
+        <w:rPr>
+          <w:color w:val="FF0000"/>
+        </w:rPr>
+        <w:t xml:space="preserve"> </w:t>
+      </w:r>
+      <w:proofErr w:type="spellStart"/>
+      <w:r>
+        <w:rPr>
+          <w:color w:val="FF0000"/>
+        </w:rPr>
+        <w:t>stats</w:t>
+      </w:r>
+      <w:proofErr w:type="spellEnd"/>
+      <w:r>
+        <w:rPr>
+          <w:color w:val="FF0000"/>
+        </w:rPr>
+        <w:t>,</w:t>
+      </w:r>
+    </w:p>
+    <w:p/>
+    <w:p>
+      <w:pPr>
+        <w:pStyle w:val="Prrafodelista"/>
+        <w:numPr>
+          <w:ilvl w:val="0"/>
+          <w:numId w:val="1"/>
+        </w:numPr>
+        <w:rPr>
+          <w:color w:val="FF0000"/>
+        </w:rPr>
+      </w:pPr>
+      <w:proofErr w:type="spellStart"/>
+      <w:r>
+        <w:rPr>
+          <w:color w:val="FF0000"/>
+        </w:rPr>
+        <w:t>manage</w:t>
+      </w:r>
+      <w:proofErr w:type="spellEnd"/>
+      <w:r>
+        <w:rPr>
+          <w:color w:val="FF0000"/>
+        </w:rPr>
+        <w:t xml:space="preserve"> </w:t>
+      </w:r>
+      <w:proofErr w:type="spellStart"/>
+      <w:r>
+        <w:rPr>
+          <w:color w:val="FF0000"/>
+        </w:rPr>
+        <w:t>users</w:t>
+      </w:r>
+      <w:proofErr w:type="spellEnd"/>
+      <w:r>
+        <w:rPr>
+          <w:color w:val="FF0000"/>
+        </w:rPr>
+        <w:t xml:space="preserve"> tiene que ser un observable como </w:t>
+      </w:r>
+      <w:proofErr w:type="spellStart"/>
+      <w:r>
+        <w:rPr>
+          <w:color w:val="FF0000"/>
+        </w:rPr>
+        <w:t>showingOrders</w:t>
+      </w:r>
+      <w:proofErr w:type="spellEnd"/>
+      <w:r>
+        <w:rPr>
+          <w:color w:val="FF0000"/>
+        </w:rPr>
+        <w:t>: Observable&lt;</w:t>
+      </w:r>
+      <w:proofErr w:type="spellStart"/>
+      <w:r>
+        <w:rPr>
+          <w:color w:val="FF0000"/>
+        </w:rPr>
+        <w:t>any</w:t>
+      </w:r>
+      <w:proofErr w:type="spellEnd"/>
+      <w:r>
+        <w:rPr>
+          <w:color w:val="FF0000"/>
+        </w:rPr>
+        <w:t xml:space="preserve">[]&gt; del </w:t>
+      </w:r>
+      <w:proofErr w:type="spellStart"/>
+      <w:r>
+        <w:rPr>
+          <w:color w:val="FF0000"/>
+        </w:rPr>
+        <w:t>view</w:t>
+      </w:r>
+      <w:proofErr w:type="spellEnd"/>
+      <w:r>
+        <w:rPr>
+          <w:color w:val="FF0000"/>
+        </w:rPr>
+        <w:t xml:space="preserve"> </w:t>
+      </w:r>
+      <w:proofErr w:type="spellStart"/>
+      <w:r>
+        <w:rPr>
+          <w:color w:val="FF0000"/>
+        </w:rPr>
+        <w:t>order</w:t>
+      </w:r>
+      <w:proofErr w:type="spellEnd"/>
+      <w:r>
+        <w:rPr>
+          <w:color w:val="FF0000"/>
+        </w:rPr>
+        <w:t xml:space="preserve"> </w:t>
+      </w:r>
+      <w:proofErr w:type="spellStart"/>
+      <w:r>
+        <w:rPr>
+          <w:color w:val="FF0000"/>
+        </w:rPr>
+        <w:t>stats</w:t>
+      </w:r>
+      <w:proofErr w:type="spellEnd"/>
+      <w:r>
+        <w:rPr>
+          <w:color w:val="FF0000"/>
+        </w:rPr>
+        <w:t>,</w:t>
+      </w:r>
+    </w:p>
+    <w:p/>
+    <w:p>
+      <w:pPr>
+        <w:pStyle w:val="Prrafodelista"/>
+        <w:numPr>
+          <w:ilvl w:val="0"/>
+          <w:numId w:val="1"/>
+        </w:numPr>
+      </w:pPr>
+      <w:r>
+        <w:rPr>
+          <w:color w:val="FF0000"/>
+        </w:rPr>
+        <w:t xml:space="preserve">home cliente tiene que ser un observable como </w:t>
+      </w:r>
+      <w:proofErr w:type="spellStart"/>
+      <w:r>
+        <w:rPr>
+          <w:color w:val="FF0000"/>
+        </w:rPr>
+        <w:t>showingOrders</w:t>
+      </w:r>
+      <w:proofErr w:type="spellEnd"/>
+      <w:r>
+        <w:rPr>
+          <w:color w:val="FF0000"/>
+        </w:rPr>
+        <w:t>: Observable&lt;</w:t>
+      </w:r>
+      <w:proofErr w:type="spellStart"/>
+      <w:r>
+        <w:rPr>
+          <w:color w:val="FF0000"/>
+        </w:rPr>
+        <w:t>any</w:t>
+      </w:r>
+      <w:proofErr w:type="spellEnd"/>
+      <w:r>
+        <w:rPr>
+          <w:color w:val="FF0000"/>
+        </w:rPr>
+        <w:t xml:space="preserve">[]&gt; del </w:t>
+      </w:r>
+      <w:proofErr w:type="spellStart"/>
+      <w:r>
+        <w:rPr>
+          <w:color w:val="FF0000"/>
+        </w:rPr>
+        <w:t>view</w:t>
+      </w:r>
+      <w:proofErr w:type="spellEnd"/>
+      <w:r>
+        <w:rPr>
+          <w:color w:val="FF0000"/>
+        </w:rPr>
+        <w:t xml:space="preserve"> </w:t>
+      </w:r>
+      <w:proofErr w:type="spellStart"/>
+      <w:r>
+        <w:rPr>
+          <w:color w:val="FF0000"/>
+        </w:rPr>
+        <w:t>order</w:t>
+      </w:r>
+      <w:proofErr w:type="spellEnd"/>
+      <w:r>
+        <w:rPr>
+          <w:color w:val="FF0000"/>
+        </w:rPr>
+        <w:t xml:space="preserve"> </w:t>
+      </w:r>
+      <w:proofErr w:type="spellStart"/>
+      <w:r>
+        <w:rPr>
+          <w:color w:val="FF0000"/>
+        </w:rPr>
+        <w:t>stats</w:t>
+      </w:r>
+      <w:proofErr w:type="spellEnd"/>
+      <w:r>
+        <w:rPr>
+          <w:color w:val="FF0000"/>
+        </w:rPr>
+        <w:t>,</w:t>
+      </w:r>
+    </w:p>
+    <w:p/>
+    <w:p>
+      <w:pPr>
+        <w:pStyle w:val="Prrafodelista"/>
+        <w:numPr>
+          <w:ilvl w:val="0"/>
+          <w:numId w:val="1"/>
+        </w:numPr>
+      </w:pPr>
+      <w:r>
+        <w:t xml:space="preserve">arreglar el ver encuestas, muestra todos los comentarios buenos y malos, tiene </w:t>
+      </w:r>
+      <w:r>
+        <w:t>qu</w:t>
+      </w:r>
+      <w:r>
+        <w:t>e</w:t>
+      </w:r>
+      <w:r>
+        <w:t xml:space="preserve"> </w:t>
+      </w:r>
+      <w:r>
+        <w:t>mostrar los mejores y peores puntuados</w:t>
+      </w:r>
+    </w:p>
+    <w:p/>
+    <w:p>
+      <w:pPr>
+        <w:pStyle w:val="Prrafodelista"/>
+        <w:numPr>
+          <w:ilvl w:val="0"/>
+          <w:numId w:val="1"/>
+        </w:numPr>
+        <w:rPr>
+          <w:u w:val="single"/>
+        </w:rPr>
+      </w:pPr>
+      <w:r>
+        <w:t>no muestra la imagen del pedido cuando los lista</w:t>
+      </w:r>
+    </w:p>
+    <w:p>
+      <w:pPr>
+        <w:pStyle w:val="Prrafodelista"/>
+        <w:rPr>
+          <w:u w:val="single"/>
+        </w:rPr>
+      </w:pPr>
+    </w:p>
+    <w:p>
+      <w:pPr>
+        <w:pStyle w:val="Prrafodelista"/>
+        <w:numPr>
+          <w:ilvl w:val="0"/>
+          <w:numId w:val="1"/>
+        </w:numPr>
+        <w:rPr>
+          <w:u w:val="single"/>
+        </w:rPr>
+      </w:pPr>
+      <w:r>
+        <w:rPr>
+          <w:u w:val="single"/>
+        </w:rPr>
+        <w:t xml:space="preserve">poner el </w:t>
+      </w:r>
+      <w:proofErr w:type="spellStart"/>
+      <w:r>
+        <w:rPr>
+          <w:u w:val="single"/>
+        </w:rPr>
+        <w:t>spinner</w:t>
+      </w:r>
+      <w:proofErr w:type="spellEnd"/>
+      <w:r>
+        <w:rPr>
+          <w:u w:val="single"/>
+        </w:rPr>
+        <w:t xml:space="preserve"> en la espera del </w:t>
+      </w:r>
+      <w:proofErr w:type="spellStart"/>
+      <w:r>
+        <w:rPr>
+          <w:u w:val="single"/>
+        </w:rPr>
+        <w:t>logueo</w:t>
+      </w:r>
       <w:proofErr w:type="spellEnd"/>
     </w:p>
     <w:p>
@@ -1044,7 +1073,6 @@
     <w:p/>
     <w:p>
       <w:r>
-        <w:lastRenderedPageBreak/>
         <w:t>SUGERENCIAS:</w:t>
       </w:r>
     </w:p>

</xml_diff>

<commit_message>
Listo la imagen del pedido
</commit_message>
<xml_diff>
--- a/apuntes.docx
+++ b/apuntes.docx
@@ -402,606 +402,637 @@
         <w:rPr>
           <w:color w:val="FF0000"/>
         </w:rPr>
-        <w:t>no cierra el modal cuando confirmas el</w:t>
-      </w:r>
+        <w:t>no cierra el modal cuando confirmas el pedido</w:t>
+      </w:r>
+    </w:p>
+    <w:p/>
+    <w:p>
+      <w:pPr>
+        <w:pStyle w:val="Prrafodelista"/>
+        <w:numPr>
+          <w:ilvl w:val="0"/>
+          <w:numId w:val="1"/>
+        </w:numPr>
+        <w:rPr>
+          <w:color w:val="BFBFBF" w:themeColor="background1" w:themeShade="BF"/>
+        </w:rPr>
+      </w:pPr>
+      <w:proofErr w:type="spellStart"/>
+      <w:r>
+        <w:rPr>
+          <w:color w:val="BFBFBF" w:themeColor="background1" w:themeShade="BF"/>
+        </w:rPr>
+        <w:t>showingLogs</w:t>
+      </w:r>
+      <w:proofErr w:type="spellEnd"/>
+      <w:r>
+        <w:rPr>
+          <w:color w:val="BFBFBF" w:themeColor="background1" w:themeShade="BF"/>
+        </w:rPr>
+        <w:t xml:space="preserve"> del </w:t>
+      </w:r>
+      <w:proofErr w:type="spellStart"/>
+      <w:r>
+        <w:rPr>
+          <w:color w:val="BFBFBF" w:themeColor="background1" w:themeShade="BF"/>
+        </w:rPr>
+        <w:t>viewlogs</w:t>
+      </w:r>
+      <w:proofErr w:type="spellEnd"/>
+      <w:r>
+        <w:rPr>
+          <w:color w:val="BFBFBF" w:themeColor="background1" w:themeShade="BF"/>
+        </w:rPr>
+        <w:t xml:space="preserve"> tiene que ser un observable como </w:t>
+      </w:r>
+      <w:proofErr w:type="spellStart"/>
+      <w:r>
+        <w:rPr>
+          <w:color w:val="BFBFBF" w:themeColor="background1" w:themeShade="BF"/>
+        </w:rPr>
+        <w:t>showingOrders</w:t>
+      </w:r>
+      <w:proofErr w:type="spellEnd"/>
+      <w:r>
+        <w:rPr>
+          <w:color w:val="BFBFBF" w:themeColor="background1" w:themeShade="BF"/>
+        </w:rPr>
+        <w:t>: Observable&lt;</w:t>
+      </w:r>
+      <w:proofErr w:type="spellStart"/>
+      <w:proofErr w:type="gramStart"/>
+      <w:r>
+        <w:rPr>
+          <w:color w:val="BFBFBF" w:themeColor="background1" w:themeShade="BF"/>
+        </w:rPr>
+        <w:t>any</w:t>
+      </w:r>
+      <w:proofErr w:type="spellEnd"/>
+      <w:r>
+        <w:rPr>
+          <w:color w:val="BFBFBF" w:themeColor="background1" w:themeShade="BF"/>
+        </w:rPr>
+        <w:t>[</w:t>
+      </w:r>
+      <w:proofErr w:type="gramEnd"/>
+      <w:r>
+        <w:rPr>
+          <w:color w:val="BFBFBF" w:themeColor="background1" w:themeShade="BF"/>
+        </w:rPr>
+        <w:t xml:space="preserve">]&gt; del </w:t>
+      </w:r>
+      <w:proofErr w:type="spellStart"/>
+      <w:r>
+        <w:rPr>
+          <w:color w:val="BFBFBF" w:themeColor="background1" w:themeShade="BF"/>
+        </w:rPr>
+        <w:t>view</w:t>
+      </w:r>
+      <w:proofErr w:type="spellEnd"/>
+      <w:r>
+        <w:rPr>
+          <w:color w:val="BFBFBF" w:themeColor="background1" w:themeShade="BF"/>
+        </w:rPr>
+        <w:t xml:space="preserve"> </w:t>
+      </w:r>
+      <w:proofErr w:type="spellStart"/>
+      <w:r>
+        <w:rPr>
+          <w:color w:val="BFBFBF" w:themeColor="background1" w:themeShade="BF"/>
+        </w:rPr>
+        <w:t>order</w:t>
+      </w:r>
+      <w:proofErr w:type="spellEnd"/>
+      <w:r>
+        <w:rPr>
+          <w:color w:val="BFBFBF" w:themeColor="background1" w:themeShade="BF"/>
+        </w:rPr>
+        <w:t xml:space="preserve"> </w:t>
+      </w:r>
+      <w:proofErr w:type="spellStart"/>
+      <w:r>
+        <w:rPr>
+          <w:color w:val="BFBFBF" w:themeColor="background1" w:themeShade="BF"/>
+        </w:rPr>
+        <w:t>stats</w:t>
+      </w:r>
+      <w:proofErr w:type="spellEnd"/>
+      <w:r>
+        <w:rPr>
+          <w:color w:val="BFBFBF" w:themeColor="background1" w:themeShade="BF"/>
+        </w:rPr>
+        <w:t>, lo mismo hay que hacerlo con otras listas (</w:t>
+      </w:r>
+      <w:proofErr w:type="spellStart"/>
+      <w:r>
+        <w:rPr>
+          <w:color w:val="BFBFBF" w:themeColor="background1" w:themeShade="BF"/>
+        </w:rPr>
+        <w:t>manage</w:t>
+      </w:r>
+      <w:proofErr w:type="spellEnd"/>
+      <w:r>
+        <w:rPr>
+          <w:color w:val="BFBFBF" w:themeColor="background1" w:themeShade="BF"/>
+        </w:rPr>
+        <w:t xml:space="preserve"> </w:t>
+      </w:r>
+      <w:proofErr w:type="spellStart"/>
+      <w:r>
+        <w:rPr>
+          <w:color w:val="BFBFBF" w:themeColor="background1" w:themeShade="BF"/>
+        </w:rPr>
+        <w:t>users</w:t>
+      </w:r>
+      <w:proofErr w:type="spellEnd"/>
+      <w:r>
+        <w:rPr>
+          <w:color w:val="BFBFBF" w:themeColor="background1" w:themeShade="BF"/>
+        </w:rPr>
+        <w:t xml:space="preserve"> </w:t>
+      </w:r>
+      <w:proofErr w:type="spellStart"/>
+      <w:r>
+        <w:rPr>
+          <w:color w:val="BFBFBF" w:themeColor="background1" w:themeShade="BF"/>
+        </w:rPr>
+        <w:t>tambien</w:t>
+      </w:r>
+      <w:proofErr w:type="spellEnd"/>
+      <w:r>
+        <w:rPr>
+          <w:color w:val="BFBFBF" w:themeColor="background1" w:themeShade="BF"/>
+        </w:rPr>
+        <w:t xml:space="preserve">, y home cliente).(con </w:t>
+      </w:r>
+      <w:proofErr w:type="spellStart"/>
+      <w:r>
+        <w:rPr>
+          <w:color w:val="BFBFBF" w:themeColor="background1" w:themeShade="BF"/>
+        </w:rPr>
+        <w:t>productmanagement</w:t>
+      </w:r>
+      <w:proofErr w:type="spellEnd"/>
+      <w:r>
+        <w:rPr>
+          <w:color w:val="BFBFBF" w:themeColor="background1" w:themeShade="BF"/>
+        </w:rPr>
+        <w:t xml:space="preserve"> ya </w:t>
+      </w:r>
+      <w:proofErr w:type="spellStart"/>
+      <w:r>
+        <w:rPr>
+          <w:color w:val="BFBFBF" w:themeColor="background1" w:themeShade="BF"/>
+        </w:rPr>
+        <w:t>esta</w:t>
+      </w:r>
+      <w:proofErr w:type="spellEnd"/>
+      <w:r>
+        <w:rPr>
+          <w:color w:val="BFBFBF" w:themeColor="background1" w:themeShade="BF"/>
+        </w:rPr>
+        <w:t>)</w:t>
+      </w:r>
+    </w:p>
+    <w:p/>
+    <w:p>
+      <w:pPr>
+        <w:pStyle w:val="Prrafodelista"/>
+        <w:numPr>
+          <w:ilvl w:val="0"/>
+          <w:numId w:val="1"/>
+        </w:numPr>
+        <w:rPr>
+          <w:color w:val="FF0000"/>
+        </w:rPr>
+      </w:pPr>
+      <w:proofErr w:type="spellStart"/>
+      <w:r>
+        <w:rPr>
+          <w:color w:val="FF0000"/>
+        </w:rPr>
+        <w:t>showingLogs</w:t>
+      </w:r>
+      <w:proofErr w:type="spellEnd"/>
+      <w:r>
+        <w:rPr>
+          <w:color w:val="FF0000"/>
+        </w:rPr>
+        <w:t xml:space="preserve"> del </w:t>
+      </w:r>
+      <w:proofErr w:type="spellStart"/>
+      <w:r>
+        <w:rPr>
+          <w:color w:val="FF0000"/>
+        </w:rPr>
+        <w:t>viewlogs</w:t>
+      </w:r>
+      <w:proofErr w:type="spellEnd"/>
+      <w:r>
+        <w:rPr>
+          <w:color w:val="FF0000"/>
+        </w:rPr>
+        <w:t xml:space="preserve"> tiene que ser un observable como </w:t>
+      </w:r>
+      <w:proofErr w:type="spellStart"/>
+      <w:r>
+        <w:rPr>
+          <w:color w:val="FF0000"/>
+        </w:rPr>
+        <w:t>showingOrders</w:t>
+      </w:r>
+      <w:proofErr w:type="spellEnd"/>
+      <w:r>
+        <w:rPr>
+          <w:color w:val="FF0000"/>
+        </w:rPr>
+        <w:t>: Observable&lt;</w:t>
+      </w:r>
+      <w:proofErr w:type="spellStart"/>
+      <w:proofErr w:type="gramStart"/>
+      <w:r>
+        <w:rPr>
+          <w:color w:val="FF0000"/>
+        </w:rPr>
+        <w:t>any</w:t>
+      </w:r>
+      <w:proofErr w:type="spellEnd"/>
+      <w:r>
+        <w:rPr>
+          <w:color w:val="FF0000"/>
+        </w:rPr>
+        <w:t>[</w:t>
+      </w:r>
+      <w:proofErr w:type="gramEnd"/>
+      <w:r>
+        <w:rPr>
+          <w:color w:val="FF0000"/>
+        </w:rPr>
+        <w:t xml:space="preserve">]&gt; del </w:t>
+      </w:r>
+      <w:proofErr w:type="spellStart"/>
+      <w:r>
+        <w:rPr>
+          <w:color w:val="FF0000"/>
+        </w:rPr>
+        <w:t>view</w:t>
+      </w:r>
+      <w:proofErr w:type="spellEnd"/>
+      <w:r>
+        <w:rPr>
+          <w:color w:val="FF0000"/>
+        </w:rPr>
+        <w:t xml:space="preserve"> </w:t>
+      </w:r>
+      <w:proofErr w:type="spellStart"/>
+      <w:r>
+        <w:rPr>
+          <w:color w:val="FF0000"/>
+        </w:rPr>
+        <w:t>order</w:t>
+      </w:r>
+      <w:proofErr w:type="spellEnd"/>
+      <w:r>
+        <w:rPr>
+          <w:color w:val="FF0000"/>
+        </w:rPr>
+        <w:t xml:space="preserve"> </w:t>
+      </w:r>
+      <w:proofErr w:type="spellStart"/>
+      <w:r>
+        <w:rPr>
+          <w:color w:val="FF0000"/>
+        </w:rPr>
+        <w:t>stats</w:t>
+      </w:r>
+      <w:proofErr w:type="spellEnd"/>
+      <w:r>
+        <w:rPr>
+          <w:color w:val="FF0000"/>
+        </w:rPr>
+        <w:t>,</w:t>
+      </w:r>
+    </w:p>
+    <w:p/>
+    <w:p>
+      <w:pPr>
+        <w:pStyle w:val="Prrafodelista"/>
+        <w:numPr>
+          <w:ilvl w:val="0"/>
+          <w:numId w:val="1"/>
+        </w:numPr>
+        <w:rPr>
+          <w:color w:val="FF0000"/>
+        </w:rPr>
+      </w:pPr>
+      <w:proofErr w:type="spellStart"/>
+      <w:r>
+        <w:rPr>
+          <w:color w:val="FF0000"/>
+        </w:rPr>
+        <w:t>manage</w:t>
+      </w:r>
+      <w:proofErr w:type="spellEnd"/>
+      <w:r>
+        <w:rPr>
+          <w:color w:val="FF0000"/>
+        </w:rPr>
+        <w:t xml:space="preserve"> </w:t>
+      </w:r>
+      <w:proofErr w:type="spellStart"/>
+      <w:r>
+        <w:rPr>
+          <w:color w:val="FF0000"/>
+        </w:rPr>
+        <w:t>users</w:t>
+      </w:r>
+      <w:proofErr w:type="spellEnd"/>
+      <w:r>
+        <w:rPr>
+          <w:color w:val="FF0000"/>
+        </w:rPr>
+        <w:t xml:space="preserve"> tiene que ser un observable como </w:t>
+      </w:r>
+      <w:proofErr w:type="spellStart"/>
+      <w:r>
+        <w:rPr>
+          <w:color w:val="FF0000"/>
+        </w:rPr>
+        <w:t>showingOrders</w:t>
+      </w:r>
+      <w:proofErr w:type="spellEnd"/>
+      <w:r>
+        <w:rPr>
+          <w:color w:val="FF0000"/>
+        </w:rPr>
+        <w:t>: Observable&lt;</w:t>
+      </w:r>
+      <w:proofErr w:type="spellStart"/>
+      <w:r>
+        <w:rPr>
+          <w:color w:val="FF0000"/>
+        </w:rPr>
+        <w:t>any</w:t>
+      </w:r>
+      <w:proofErr w:type="spellEnd"/>
+      <w:r>
+        <w:rPr>
+          <w:color w:val="FF0000"/>
+        </w:rPr>
+        <w:t xml:space="preserve">[]&gt; del </w:t>
+      </w:r>
+      <w:proofErr w:type="spellStart"/>
+      <w:r>
+        <w:rPr>
+          <w:color w:val="FF0000"/>
+        </w:rPr>
+        <w:t>view</w:t>
+      </w:r>
+      <w:proofErr w:type="spellEnd"/>
+      <w:r>
+        <w:rPr>
+          <w:color w:val="FF0000"/>
+        </w:rPr>
+        <w:t xml:space="preserve"> </w:t>
+      </w:r>
+      <w:proofErr w:type="spellStart"/>
+      <w:r>
+        <w:rPr>
+          <w:color w:val="FF0000"/>
+        </w:rPr>
+        <w:t>order</w:t>
+      </w:r>
+      <w:proofErr w:type="spellEnd"/>
+      <w:r>
+        <w:rPr>
+          <w:color w:val="FF0000"/>
+        </w:rPr>
+        <w:t xml:space="preserve"> </w:t>
+      </w:r>
+      <w:proofErr w:type="spellStart"/>
+      <w:r>
+        <w:rPr>
+          <w:color w:val="FF0000"/>
+        </w:rPr>
+        <w:t>stats</w:t>
+      </w:r>
+      <w:proofErr w:type="spellEnd"/>
+      <w:r>
+        <w:rPr>
+          <w:color w:val="FF0000"/>
+        </w:rPr>
+        <w:t>,</w:t>
+      </w:r>
+    </w:p>
+    <w:p/>
+    <w:p>
+      <w:pPr>
+        <w:pStyle w:val="Prrafodelista"/>
+        <w:numPr>
+          <w:ilvl w:val="0"/>
+          <w:numId w:val="1"/>
+        </w:numPr>
+      </w:pPr>
+      <w:r>
+        <w:rPr>
+          <w:color w:val="FF0000"/>
+        </w:rPr>
+        <w:t xml:space="preserve">home cliente tiene que ser un observable como </w:t>
+      </w:r>
+      <w:proofErr w:type="spellStart"/>
+      <w:r>
+        <w:rPr>
+          <w:color w:val="FF0000"/>
+        </w:rPr>
+        <w:t>showingOrders</w:t>
+      </w:r>
+      <w:proofErr w:type="spellEnd"/>
+      <w:r>
+        <w:rPr>
+          <w:color w:val="FF0000"/>
+        </w:rPr>
+        <w:t>: Observable&lt;</w:t>
+      </w:r>
+      <w:proofErr w:type="spellStart"/>
+      <w:r>
+        <w:rPr>
+          <w:color w:val="FF0000"/>
+        </w:rPr>
+        <w:t>any</w:t>
+      </w:r>
+      <w:proofErr w:type="spellEnd"/>
+      <w:r>
+        <w:rPr>
+          <w:color w:val="FF0000"/>
+        </w:rPr>
+        <w:t xml:space="preserve">[]&gt; del </w:t>
+      </w:r>
+      <w:proofErr w:type="spellStart"/>
+      <w:r>
+        <w:rPr>
+          <w:color w:val="FF0000"/>
+        </w:rPr>
+        <w:t>view</w:t>
+      </w:r>
+      <w:proofErr w:type="spellEnd"/>
+      <w:r>
+        <w:rPr>
+          <w:color w:val="FF0000"/>
+        </w:rPr>
+        <w:t xml:space="preserve"> </w:t>
+      </w:r>
+      <w:proofErr w:type="spellStart"/>
+      <w:r>
+        <w:rPr>
+          <w:color w:val="FF0000"/>
+        </w:rPr>
+        <w:t>order</w:t>
+      </w:r>
+      <w:proofErr w:type="spellEnd"/>
+      <w:r>
+        <w:rPr>
+          <w:color w:val="FF0000"/>
+        </w:rPr>
+        <w:t xml:space="preserve"> </w:t>
+      </w:r>
+      <w:proofErr w:type="spellStart"/>
+      <w:r>
+        <w:rPr>
+          <w:color w:val="FF0000"/>
+        </w:rPr>
+        <w:t>stats</w:t>
+      </w:r>
+      <w:proofErr w:type="spellEnd"/>
+      <w:r>
+        <w:rPr>
+          <w:color w:val="FF0000"/>
+        </w:rPr>
+        <w:t>,</w:t>
+      </w:r>
+    </w:p>
+    <w:p/>
+    <w:p>
+      <w:pPr>
+        <w:pStyle w:val="Prrafodelista"/>
+        <w:numPr>
+          <w:ilvl w:val="0"/>
+          <w:numId w:val="1"/>
+        </w:numPr>
+      </w:pPr>
+      <w:r>
+        <w:t xml:space="preserve">arreglar el ver encuestas, muestra todos los comentarios buenos y malos, tiene </w:t>
+      </w:r>
+      <w:r>
+        <w:t>qu</w:t>
+      </w:r>
+      <w:r>
+        <w:t>e</w:t>
+      </w:r>
+      <w:r>
+        <w:t xml:space="preserve"> </w:t>
+      </w:r>
+      <w:r>
+        <w:t>mostrar los mejores y peores puntuados</w:t>
+      </w:r>
+    </w:p>
+    <w:p/>
+    <w:p>
+      <w:pPr>
+        <w:pStyle w:val="Prrafodelista"/>
+        <w:numPr>
+          <w:ilvl w:val="0"/>
+          <w:numId w:val="1"/>
+        </w:numPr>
+        <w:rPr>
+          <w:color w:val="FF0000"/>
+        </w:rPr>
+      </w:pPr>
       <w:bookmarkStart w:id="0" w:name="_GoBack"/>
-      <w:bookmarkEnd w:id="0"/>
-      <w:r>
-        <w:rPr>
-          <w:color w:val="FF0000"/>
-        </w:rPr>
-        <w:t xml:space="preserve"> pedido</w:t>
-      </w:r>
-    </w:p>
-    <w:p/>
-    <w:p>
-      <w:pPr>
-        <w:pStyle w:val="Prrafodelista"/>
-        <w:numPr>
-          <w:ilvl w:val="0"/>
-          <w:numId w:val="1"/>
-        </w:numPr>
-        <w:rPr>
-          <w:color w:val="BFBFBF" w:themeColor="background1" w:themeShade="BF"/>
-        </w:rPr>
-      </w:pPr>
-      <w:proofErr w:type="spellStart"/>
-      <w:r>
-        <w:rPr>
-          <w:color w:val="BFBFBF" w:themeColor="background1" w:themeShade="BF"/>
-        </w:rPr>
-        <w:t>showingLogs</w:t>
-      </w:r>
-      <w:proofErr w:type="spellEnd"/>
-      <w:r>
-        <w:rPr>
-          <w:color w:val="BFBFBF" w:themeColor="background1" w:themeShade="BF"/>
-        </w:rPr>
-        <w:t xml:space="preserve"> del </w:t>
-      </w:r>
-      <w:proofErr w:type="spellStart"/>
-      <w:r>
-        <w:rPr>
-          <w:color w:val="BFBFBF" w:themeColor="background1" w:themeShade="BF"/>
-        </w:rPr>
-        <w:t>viewlogs</w:t>
-      </w:r>
-      <w:proofErr w:type="spellEnd"/>
-      <w:r>
-        <w:rPr>
-          <w:color w:val="BFBFBF" w:themeColor="background1" w:themeShade="BF"/>
-        </w:rPr>
-        <w:t xml:space="preserve"> tiene que ser un observable como </w:t>
-      </w:r>
-      <w:proofErr w:type="spellStart"/>
-      <w:r>
-        <w:rPr>
-          <w:color w:val="BFBFBF" w:themeColor="background1" w:themeShade="BF"/>
-        </w:rPr>
-        <w:t>showingOrders</w:t>
-      </w:r>
-      <w:proofErr w:type="spellEnd"/>
-      <w:r>
-        <w:rPr>
-          <w:color w:val="BFBFBF" w:themeColor="background1" w:themeShade="BF"/>
-        </w:rPr>
-        <w:t>: Observable&lt;</w:t>
-      </w:r>
-      <w:proofErr w:type="spellStart"/>
-      <w:proofErr w:type="gramStart"/>
-      <w:r>
-        <w:rPr>
-          <w:color w:val="BFBFBF" w:themeColor="background1" w:themeShade="BF"/>
-        </w:rPr>
-        <w:t>any</w:t>
-      </w:r>
-      <w:proofErr w:type="spellEnd"/>
-      <w:r>
-        <w:rPr>
-          <w:color w:val="BFBFBF" w:themeColor="background1" w:themeShade="BF"/>
-        </w:rPr>
-        <w:t>[</w:t>
-      </w:r>
-      <w:proofErr w:type="gramEnd"/>
-      <w:r>
-        <w:rPr>
-          <w:color w:val="BFBFBF" w:themeColor="background1" w:themeShade="BF"/>
-        </w:rPr>
-        <w:t xml:space="preserve">]&gt; del </w:t>
-      </w:r>
-      <w:proofErr w:type="spellStart"/>
-      <w:r>
-        <w:rPr>
-          <w:color w:val="BFBFBF" w:themeColor="background1" w:themeShade="BF"/>
-        </w:rPr>
-        <w:t>view</w:t>
-      </w:r>
-      <w:proofErr w:type="spellEnd"/>
-      <w:r>
-        <w:rPr>
-          <w:color w:val="BFBFBF" w:themeColor="background1" w:themeShade="BF"/>
-        </w:rPr>
-        <w:t xml:space="preserve"> </w:t>
-      </w:r>
-      <w:proofErr w:type="spellStart"/>
-      <w:r>
-        <w:rPr>
-          <w:color w:val="BFBFBF" w:themeColor="background1" w:themeShade="BF"/>
-        </w:rPr>
-        <w:t>order</w:t>
-      </w:r>
-      <w:proofErr w:type="spellEnd"/>
-      <w:r>
-        <w:rPr>
-          <w:color w:val="BFBFBF" w:themeColor="background1" w:themeShade="BF"/>
-        </w:rPr>
-        <w:t xml:space="preserve"> </w:t>
-      </w:r>
-      <w:proofErr w:type="spellStart"/>
-      <w:r>
-        <w:rPr>
-          <w:color w:val="BFBFBF" w:themeColor="background1" w:themeShade="BF"/>
-        </w:rPr>
-        <w:t>stats</w:t>
-      </w:r>
-      <w:proofErr w:type="spellEnd"/>
-      <w:r>
-        <w:rPr>
-          <w:color w:val="BFBFBF" w:themeColor="background1" w:themeShade="BF"/>
-        </w:rPr>
-        <w:t>, lo mismo hay que hacerlo con otras listas (</w:t>
-      </w:r>
-      <w:proofErr w:type="spellStart"/>
-      <w:r>
-        <w:rPr>
-          <w:color w:val="BFBFBF" w:themeColor="background1" w:themeShade="BF"/>
-        </w:rPr>
-        <w:t>manage</w:t>
-      </w:r>
-      <w:proofErr w:type="spellEnd"/>
-      <w:r>
-        <w:rPr>
-          <w:color w:val="BFBFBF" w:themeColor="background1" w:themeShade="BF"/>
-        </w:rPr>
-        <w:t xml:space="preserve"> </w:t>
-      </w:r>
-      <w:proofErr w:type="spellStart"/>
-      <w:r>
-        <w:rPr>
-          <w:color w:val="BFBFBF" w:themeColor="background1" w:themeShade="BF"/>
-        </w:rPr>
-        <w:t>users</w:t>
-      </w:r>
-      <w:proofErr w:type="spellEnd"/>
-      <w:r>
-        <w:rPr>
-          <w:color w:val="BFBFBF" w:themeColor="background1" w:themeShade="BF"/>
-        </w:rPr>
-        <w:t xml:space="preserve"> </w:t>
-      </w:r>
-      <w:proofErr w:type="spellStart"/>
-      <w:r>
-        <w:rPr>
-          <w:color w:val="BFBFBF" w:themeColor="background1" w:themeShade="BF"/>
-        </w:rPr>
-        <w:t>tambien</w:t>
-      </w:r>
-      <w:proofErr w:type="spellEnd"/>
-      <w:r>
-        <w:rPr>
-          <w:color w:val="BFBFBF" w:themeColor="background1" w:themeShade="BF"/>
-        </w:rPr>
-        <w:t xml:space="preserve">, y home cliente).(con </w:t>
-      </w:r>
-      <w:proofErr w:type="spellStart"/>
-      <w:r>
-        <w:rPr>
-          <w:color w:val="BFBFBF" w:themeColor="background1" w:themeShade="BF"/>
-        </w:rPr>
-        <w:t>productmanagement</w:t>
-      </w:r>
-      <w:proofErr w:type="spellEnd"/>
-      <w:r>
-        <w:rPr>
-          <w:color w:val="BFBFBF" w:themeColor="background1" w:themeShade="BF"/>
-        </w:rPr>
-        <w:t xml:space="preserve"> ya </w:t>
-      </w:r>
-      <w:proofErr w:type="spellStart"/>
-      <w:r>
-        <w:rPr>
-          <w:color w:val="BFBFBF" w:themeColor="background1" w:themeShade="BF"/>
-        </w:rPr>
-        <w:t>esta</w:t>
-      </w:r>
-      <w:proofErr w:type="spellEnd"/>
-      <w:r>
-        <w:rPr>
-          <w:color w:val="BFBFBF" w:themeColor="background1" w:themeShade="BF"/>
-        </w:rPr>
-        <w:t>)</w:t>
-      </w:r>
-    </w:p>
-    <w:p/>
-    <w:p>
-      <w:pPr>
-        <w:pStyle w:val="Prrafodelista"/>
-        <w:numPr>
-          <w:ilvl w:val="0"/>
-          <w:numId w:val="1"/>
-        </w:numPr>
-        <w:rPr>
-          <w:color w:val="FF0000"/>
-        </w:rPr>
-      </w:pPr>
-      <w:proofErr w:type="spellStart"/>
-      <w:r>
-        <w:rPr>
-          <w:color w:val="FF0000"/>
-        </w:rPr>
-        <w:t>showingLogs</w:t>
-      </w:r>
-      <w:proofErr w:type="spellEnd"/>
-      <w:r>
-        <w:rPr>
-          <w:color w:val="FF0000"/>
-        </w:rPr>
-        <w:t xml:space="preserve"> del </w:t>
-      </w:r>
-      <w:proofErr w:type="spellStart"/>
-      <w:r>
-        <w:rPr>
-          <w:color w:val="FF0000"/>
-        </w:rPr>
-        <w:t>viewlogs</w:t>
-      </w:r>
-      <w:proofErr w:type="spellEnd"/>
-      <w:r>
-        <w:rPr>
-          <w:color w:val="FF0000"/>
-        </w:rPr>
-        <w:t xml:space="preserve"> tiene que ser un observable como </w:t>
-      </w:r>
-      <w:proofErr w:type="spellStart"/>
-      <w:r>
-        <w:rPr>
-          <w:color w:val="FF0000"/>
-        </w:rPr>
-        <w:t>showingOrders</w:t>
-      </w:r>
-      <w:proofErr w:type="spellEnd"/>
-      <w:r>
-        <w:rPr>
-          <w:color w:val="FF0000"/>
-        </w:rPr>
-        <w:t>: Observable&lt;</w:t>
-      </w:r>
-      <w:proofErr w:type="spellStart"/>
-      <w:proofErr w:type="gramStart"/>
-      <w:r>
-        <w:rPr>
-          <w:color w:val="FF0000"/>
-        </w:rPr>
-        <w:t>any</w:t>
-      </w:r>
-      <w:proofErr w:type="spellEnd"/>
-      <w:r>
-        <w:rPr>
-          <w:color w:val="FF0000"/>
-        </w:rPr>
-        <w:t>[</w:t>
-      </w:r>
-      <w:proofErr w:type="gramEnd"/>
-      <w:r>
-        <w:rPr>
-          <w:color w:val="FF0000"/>
-        </w:rPr>
-        <w:t xml:space="preserve">]&gt; del </w:t>
-      </w:r>
-      <w:proofErr w:type="spellStart"/>
-      <w:r>
-        <w:rPr>
-          <w:color w:val="FF0000"/>
-        </w:rPr>
-        <w:t>view</w:t>
-      </w:r>
-      <w:proofErr w:type="spellEnd"/>
-      <w:r>
-        <w:rPr>
-          <w:color w:val="FF0000"/>
-        </w:rPr>
-        <w:t xml:space="preserve"> </w:t>
-      </w:r>
-      <w:proofErr w:type="spellStart"/>
-      <w:r>
-        <w:rPr>
-          <w:color w:val="FF0000"/>
-        </w:rPr>
-        <w:t>order</w:t>
-      </w:r>
-      <w:proofErr w:type="spellEnd"/>
-      <w:r>
-        <w:rPr>
-          <w:color w:val="FF0000"/>
-        </w:rPr>
-        <w:t xml:space="preserve"> </w:t>
-      </w:r>
-      <w:proofErr w:type="spellStart"/>
-      <w:r>
-        <w:rPr>
-          <w:color w:val="FF0000"/>
-        </w:rPr>
-        <w:t>stats</w:t>
-      </w:r>
-      <w:proofErr w:type="spellEnd"/>
-      <w:r>
-        <w:rPr>
-          <w:color w:val="FF0000"/>
-        </w:rPr>
-        <w:t>,</w:t>
-      </w:r>
-    </w:p>
-    <w:p/>
-    <w:p>
-      <w:pPr>
-        <w:pStyle w:val="Prrafodelista"/>
-        <w:numPr>
-          <w:ilvl w:val="0"/>
-          <w:numId w:val="1"/>
-        </w:numPr>
-        <w:rPr>
-          <w:color w:val="FF0000"/>
-        </w:rPr>
-      </w:pPr>
-      <w:proofErr w:type="spellStart"/>
-      <w:r>
-        <w:rPr>
-          <w:color w:val="FF0000"/>
-        </w:rPr>
-        <w:t>manage</w:t>
-      </w:r>
-      <w:proofErr w:type="spellEnd"/>
-      <w:r>
-        <w:rPr>
-          <w:color w:val="FF0000"/>
-        </w:rPr>
-        <w:t xml:space="preserve"> </w:t>
-      </w:r>
-      <w:proofErr w:type="spellStart"/>
-      <w:r>
-        <w:rPr>
-          <w:color w:val="FF0000"/>
-        </w:rPr>
-        <w:t>users</w:t>
-      </w:r>
-      <w:proofErr w:type="spellEnd"/>
-      <w:r>
-        <w:rPr>
-          <w:color w:val="FF0000"/>
-        </w:rPr>
-        <w:t xml:space="preserve"> tiene que ser un observable como </w:t>
-      </w:r>
-      <w:proofErr w:type="spellStart"/>
-      <w:r>
-        <w:rPr>
-          <w:color w:val="FF0000"/>
-        </w:rPr>
-        <w:t>showingOrders</w:t>
-      </w:r>
-      <w:proofErr w:type="spellEnd"/>
-      <w:r>
-        <w:rPr>
-          <w:color w:val="FF0000"/>
-        </w:rPr>
-        <w:t>: Observable&lt;</w:t>
-      </w:r>
-      <w:proofErr w:type="spellStart"/>
-      <w:r>
-        <w:rPr>
-          <w:color w:val="FF0000"/>
-        </w:rPr>
-        <w:t>any</w:t>
-      </w:r>
-      <w:proofErr w:type="spellEnd"/>
-      <w:r>
-        <w:rPr>
-          <w:color w:val="FF0000"/>
-        </w:rPr>
-        <w:t xml:space="preserve">[]&gt; del </w:t>
-      </w:r>
-      <w:proofErr w:type="spellStart"/>
-      <w:r>
-        <w:rPr>
-          <w:color w:val="FF0000"/>
-        </w:rPr>
-        <w:t>view</w:t>
-      </w:r>
-      <w:proofErr w:type="spellEnd"/>
-      <w:r>
-        <w:rPr>
-          <w:color w:val="FF0000"/>
-        </w:rPr>
-        <w:t xml:space="preserve"> </w:t>
-      </w:r>
-      <w:proofErr w:type="spellStart"/>
-      <w:r>
-        <w:rPr>
-          <w:color w:val="FF0000"/>
-        </w:rPr>
-        <w:t>order</w:t>
-      </w:r>
-      <w:proofErr w:type="spellEnd"/>
-      <w:r>
-        <w:rPr>
-          <w:color w:val="FF0000"/>
-        </w:rPr>
-        <w:t xml:space="preserve"> </w:t>
-      </w:r>
-      <w:proofErr w:type="spellStart"/>
-      <w:r>
-        <w:rPr>
-          <w:color w:val="FF0000"/>
-        </w:rPr>
-        <w:t>stats</w:t>
-      </w:r>
-      <w:proofErr w:type="spellEnd"/>
-      <w:r>
-        <w:rPr>
-          <w:color w:val="FF0000"/>
-        </w:rPr>
-        <w:t>,</w:t>
-      </w:r>
-    </w:p>
-    <w:p/>
-    <w:p>
-      <w:pPr>
-        <w:pStyle w:val="Prrafodelista"/>
-        <w:numPr>
-          <w:ilvl w:val="0"/>
-          <w:numId w:val="1"/>
-        </w:numPr>
-      </w:pPr>
-      <w:r>
-        <w:rPr>
-          <w:color w:val="FF0000"/>
-        </w:rPr>
-        <w:t xml:space="preserve">home cliente tiene que ser un observable como </w:t>
-      </w:r>
-      <w:proofErr w:type="spellStart"/>
-      <w:r>
-        <w:rPr>
-          <w:color w:val="FF0000"/>
-        </w:rPr>
-        <w:t>showingOrders</w:t>
-      </w:r>
-      <w:proofErr w:type="spellEnd"/>
-      <w:r>
-        <w:rPr>
-          <w:color w:val="FF0000"/>
-        </w:rPr>
-        <w:t>: Observable&lt;</w:t>
-      </w:r>
-      <w:proofErr w:type="spellStart"/>
-      <w:r>
-        <w:rPr>
-          <w:color w:val="FF0000"/>
-        </w:rPr>
-        <w:t>any</w:t>
-      </w:r>
-      <w:proofErr w:type="spellEnd"/>
-      <w:r>
-        <w:rPr>
-          <w:color w:val="FF0000"/>
-        </w:rPr>
-        <w:t xml:space="preserve">[]&gt; del </w:t>
-      </w:r>
-      <w:proofErr w:type="spellStart"/>
-      <w:r>
-        <w:rPr>
-          <w:color w:val="FF0000"/>
-        </w:rPr>
-        <w:t>view</w:t>
-      </w:r>
-      <w:proofErr w:type="spellEnd"/>
-      <w:r>
-        <w:rPr>
-          <w:color w:val="FF0000"/>
-        </w:rPr>
-        <w:t xml:space="preserve"> </w:t>
-      </w:r>
-      <w:proofErr w:type="spellStart"/>
-      <w:r>
-        <w:rPr>
-          <w:color w:val="FF0000"/>
-        </w:rPr>
-        <w:t>order</w:t>
-      </w:r>
-      <w:proofErr w:type="spellEnd"/>
-      <w:r>
-        <w:rPr>
-          <w:color w:val="FF0000"/>
-        </w:rPr>
-        <w:t xml:space="preserve"> </w:t>
-      </w:r>
-      <w:proofErr w:type="spellStart"/>
-      <w:r>
-        <w:rPr>
-          <w:color w:val="FF0000"/>
-        </w:rPr>
-        <w:t>stats</w:t>
-      </w:r>
-      <w:proofErr w:type="spellEnd"/>
-      <w:r>
-        <w:rPr>
-          <w:color w:val="FF0000"/>
-        </w:rPr>
-        <w:t>,</w:t>
-      </w:r>
-    </w:p>
-    <w:p/>
-    <w:p>
-      <w:pPr>
-        <w:pStyle w:val="Prrafodelista"/>
-        <w:numPr>
-          <w:ilvl w:val="0"/>
-          <w:numId w:val="1"/>
-        </w:numPr>
-      </w:pPr>
-      <w:r>
-        <w:t xml:space="preserve">arreglar el ver encuestas, muestra todos los comentarios buenos y malos, tiene </w:t>
-      </w:r>
-      <w:r>
-        <w:t>qu</w:t>
-      </w:r>
-      <w:r>
-        <w:t>e</w:t>
-      </w:r>
-      <w:r>
-        <w:t xml:space="preserve"> </w:t>
-      </w:r>
-      <w:r>
-        <w:t>mostrar los mejores y peores puntuados</w:t>
-      </w:r>
-    </w:p>
-    <w:p/>
-    <w:p>
-      <w:pPr>
-        <w:pStyle w:val="Prrafodelista"/>
-        <w:numPr>
-          <w:ilvl w:val="0"/>
-          <w:numId w:val="1"/>
-        </w:numPr>
-        <w:rPr>
-          <w:u w:val="single"/>
-        </w:rPr>
-      </w:pPr>
-      <w:r>
+      <w:r>
+        <w:rPr>
+          <w:color w:val="FF0000"/>
+        </w:rPr>
         <w:t>no muestra la imagen del pedido cuando los lista</w:t>
       </w:r>
     </w:p>
-    <w:p>
-      <w:pPr>
-        <w:pStyle w:val="Prrafodelista"/>
-        <w:rPr>
-          <w:u w:val="single"/>
-        </w:rPr>
-      </w:pPr>
-    </w:p>
-    <w:p>
-      <w:pPr>
-        <w:pStyle w:val="Prrafodelista"/>
-        <w:numPr>
-          <w:ilvl w:val="0"/>
-          <w:numId w:val="1"/>
-        </w:numPr>
-        <w:rPr>
-          <w:u w:val="single"/>
-        </w:rPr>
-      </w:pPr>
-      <w:r>
-        <w:rPr>
-          <w:u w:val="single"/>
+    <w:bookmarkEnd w:id="0"/>
+    <w:p>
+      <w:pPr>
+        <w:pStyle w:val="Prrafodelista"/>
+      </w:pPr>
+    </w:p>
+    <w:p>
+      <w:pPr>
+        <w:pStyle w:val="Prrafodelista"/>
+        <w:numPr>
+          <w:ilvl w:val="0"/>
+          <w:numId w:val="1"/>
+        </w:numPr>
+        <w:rPr>
+          <w:color w:val="FF0000"/>
+        </w:rPr>
+      </w:pPr>
+      <w:r>
+        <w:rPr>
+          <w:color w:val="FF0000"/>
+        </w:rPr>
+        <w:t xml:space="preserve">cuando confirmas el pedido, no le pone el id del documento, se lo pone cuando lo </w:t>
+      </w:r>
+      <w:proofErr w:type="spellStart"/>
+      <w:r>
+        <w:rPr>
+          <w:color w:val="FF0000"/>
+        </w:rPr>
+        <w:t>pagás</w:t>
+      </w:r>
+      <w:proofErr w:type="spellEnd"/>
+      <w:r>
+        <w:rPr>
+          <w:color w:val="FF0000"/>
+        </w:rPr>
+        <w:t>, hacerlo al inicio para poder cambiarle la foto</w:t>
+      </w:r>
+    </w:p>
+    <w:p>
+      <w:pPr>
+        <w:pStyle w:val="Prrafodelista"/>
+      </w:pPr>
+    </w:p>
+    <w:p>
+      <w:pPr>
+        <w:pStyle w:val="Prrafodelista"/>
+        <w:numPr>
+          <w:ilvl w:val="0"/>
+          <w:numId w:val="1"/>
+        </w:numPr>
+        <w:rPr>
+          <w:color w:val="FF0000"/>
+        </w:rPr>
+      </w:pPr>
+      <w:r>
+        <w:rPr>
+          <w:color w:val="FF0000"/>
         </w:rPr>
         <w:t xml:space="preserve">poner el </w:t>
       </w:r>
       <w:proofErr w:type="spellStart"/>
       <w:r>
         <w:rPr>
-          <w:u w:val="single"/>
+          <w:color w:val="FF0000"/>
         </w:rPr>
         <w:t>spinner</w:t>
       </w:r>
       <w:proofErr w:type="spellEnd"/>
       <w:r>
         <w:rPr>
-          <w:u w:val="single"/>
+          <w:color w:val="FF0000"/>
         </w:rPr>
         <w:t xml:space="preserve"> en la espera del </w:t>
       </w:r>
       <w:proofErr w:type="spellStart"/>
       <w:r>
         <w:rPr>
-          <w:u w:val="single"/>
+          <w:color w:val="FF0000"/>
         </w:rPr>
         <w:t>logueo</w:t>
       </w:r>
@@ -1010,34 +1041,28 @@
     <w:p>
       <w:pPr>
         <w:pStyle w:val="Prrafodelista"/>
-        <w:rPr>
-          <w:u w:val="single"/>
-        </w:rPr>
-      </w:pPr>
-    </w:p>
-    <w:p>
-      <w:pPr>
-        <w:pStyle w:val="Prrafodelista"/>
-        <w:numPr>
-          <w:ilvl w:val="0"/>
-          <w:numId w:val="1"/>
-        </w:numPr>
-        <w:rPr>
-          <w:color w:val="FF0000"/>
-          <w:u w:val="single"/>
-        </w:rPr>
-      </w:pPr>
-      <w:r>
-        <w:rPr>
-          <w:color w:val="FF0000"/>
-          <w:u w:val="single"/>
+      </w:pPr>
+    </w:p>
+    <w:p>
+      <w:pPr>
+        <w:pStyle w:val="Prrafodelista"/>
+        <w:numPr>
+          <w:ilvl w:val="0"/>
+          <w:numId w:val="1"/>
+        </w:numPr>
+        <w:rPr>
+          <w:color w:val="FF0000"/>
+        </w:rPr>
+      </w:pPr>
+      <w:r>
+        <w:rPr>
+          <w:color w:val="FF0000"/>
         </w:rPr>
         <w:t xml:space="preserve">el alta de producto </w:t>
       </w:r>
       <w:r>
         <w:rPr>
           <w:color w:val="FF0000"/>
-          <w:u w:val="single"/>
         </w:rPr>
         <w:t xml:space="preserve">manda el precio como </w:t>
       </w:r>
@@ -1045,7 +1070,6 @@
       <w:r>
         <w:rPr>
           <w:color w:val="FF0000"/>
-          <w:u w:val="single"/>
         </w:rPr>
         <w:t>string</w:t>
       </w:r>
@@ -1053,7 +1077,6 @@
       <w:r>
         <w:rPr>
           <w:color w:val="FF0000"/>
-          <w:u w:val="single"/>
         </w:rPr>
         <w:t xml:space="preserve"> y tiene que ser number</w:t>
       </w:r>

</xml_diff>

<commit_message>
listo validación de mozo habilitado y borrado
</commit_message>
<xml_diff>
--- a/apuntes.docx
+++ b/apuntes.docx
@@ -1109,110 +1109,113 @@
       </w:r>
       <w:proofErr w:type="gramStart"/>
       <w:r>
-        <w:t>usuario(</w:t>
-      </w:r>
-      <w:proofErr w:type="gramEnd"/>
-      <w:r>
-        <w:t>ver foto y esas cosas)</w:t>
-      </w:r>
-    </w:p>
-    <w:p>
-      <w:pPr>
-        <w:pStyle w:val="Prrafodelista"/>
-      </w:pPr>
-    </w:p>
-    <w:p>
-      <w:pPr>
-        <w:pStyle w:val="Prrafodelista"/>
-        <w:numPr>
-          <w:ilvl w:val="0"/>
-          <w:numId w:val="1"/>
-        </w:numPr>
-      </w:pPr>
-      <w:r>
-        <w:t>confirmar que no le asigne un mozo que esta deshabilitado o dado de baja</w:t>
-      </w:r>
-    </w:p>
-    <w:p>
-      <w:pPr>
-        <w:pStyle w:val="Prrafodelista"/>
-      </w:pPr>
-    </w:p>
-    <w:p>
-      <w:pPr>
-        <w:pStyle w:val="Prrafodelista"/>
-        <w:numPr>
-          <w:ilvl w:val="0"/>
-          <w:numId w:val="1"/>
-        </w:numPr>
-      </w:pPr>
-      <w:r>
-        <w:t>confirmar que el mozo pueda ver la encuesta</w:t>
-      </w:r>
-    </w:p>
-    <w:p>
-      <w:pPr>
-        <w:pStyle w:val="Prrafodelista"/>
-      </w:pPr>
-    </w:p>
-    <w:p>
-      <w:pPr>
-        <w:pStyle w:val="Prrafodelista"/>
-        <w:numPr>
-          <w:ilvl w:val="0"/>
-          <w:numId w:val="1"/>
-        </w:numPr>
-      </w:pPr>
-      <w:r>
-        <w:t xml:space="preserve">poner pedidos en </w:t>
-      </w:r>
-      <w:proofErr w:type="gramStart"/>
-      <w:r>
-        <w:t>todos las semanas</w:t>
-      </w:r>
-      <w:proofErr w:type="gramEnd"/>
-      <w:r>
-        <w:t xml:space="preserve"> para que no de error las estadísticas</w:t>
-      </w:r>
-    </w:p>
-    <w:p>
-      <w:pPr>
-        <w:pStyle w:val="Prrafodelista"/>
-      </w:pPr>
-    </w:p>
-    <w:p>
-      <w:pPr>
-        <w:pStyle w:val="Prrafodelista"/>
-        <w:numPr>
-          <w:ilvl w:val="0"/>
-          <w:numId w:val="1"/>
-        </w:numPr>
-      </w:pPr>
-      <w:r>
-        <w:rPr>
-          <w:color w:val="FF0000"/>
-        </w:rPr>
-        <w:t xml:space="preserve">falta </w:t>
-      </w:r>
-      <w:proofErr w:type="spellStart"/>
-      <w:r>
-        <w:rPr>
-          <w:color w:val="FF0000"/>
-        </w:rPr>
-        <w:t>csv</w:t>
-      </w:r>
-      <w:proofErr w:type="spellEnd"/>
-      <w:r>
-        <w:rPr>
-          <w:color w:val="FF0000"/>
-        </w:rPr>
-        <w:t xml:space="preserve"> de estadísticas de pedidos </w:t>
-      </w:r>
-      <w:r>
-        <w:t>y empleados (copiar las de las mesas)</w:t>
+        <w:t>usu</w:t>
       </w:r>
       <w:bookmarkStart w:id="0" w:name="_GoBack"/>
       <w:bookmarkEnd w:id="0"/>
+      <w:r>
+        <w:t>ario(</w:t>
+      </w:r>
+      <w:proofErr w:type="gramEnd"/>
+      <w:r>
+        <w:t>ver foto y esas cosas)</w:t>
+      </w:r>
+    </w:p>
+    <w:p>
+      <w:pPr>
+        <w:pStyle w:val="Prrafodelista"/>
+      </w:pPr>
+    </w:p>
+    <w:p>
+      <w:pPr>
+        <w:pStyle w:val="Prrafodelista"/>
+        <w:numPr>
+          <w:ilvl w:val="0"/>
+          <w:numId w:val="1"/>
+        </w:numPr>
+      </w:pPr>
+      <w:r>
+        <w:t>confirmar que no le asigne un mozo que esta deshabilitado o dado de baja</w:t>
+      </w:r>
+    </w:p>
+    <w:p>
+      <w:pPr>
+        <w:pStyle w:val="Prrafodelista"/>
+      </w:pPr>
+    </w:p>
+    <w:p>
+      <w:pPr>
+        <w:pStyle w:val="Prrafodelista"/>
+        <w:numPr>
+          <w:ilvl w:val="0"/>
+          <w:numId w:val="1"/>
+        </w:numPr>
+      </w:pPr>
+      <w:r>
+        <w:t>confirmar que el mozo pueda ver la encuesta</w:t>
+      </w:r>
+    </w:p>
+    <w:p>
+      <w:pPr>
+        <w:pStyle w:val="Prrafodelista"/>
+      </w:pPr>
+    </w:p>
+    <w:p>
+      <w:pPr>
+        <w:pStyle w:val="Prrafodelista"/>
+        <w:numPr>
+          <w:ilvl w:val="0"/>
+          <w:numId w:val="1"/>
+        </w:numPr>
+      </w:pPr>
+      <w:r>
+        <w:t xml:space="preserve">poner pedidos en </w:t>
+      </w:r>
+      <w:proofErr w:type="gramStart"/>
+      <w:r>
+        <w:t>todos las semanas</w:t>
+      </w:r>
+      <w:proofErr w:type="gramEnd"/>
+      <w:r>
+        <w:t xml:space="preserve"> para que no de error las estadísticas</w:t>
+      </w:r>
+    </w:p>
+    <w:p>
+      <w:pPr>
+        <w:pStyle w:val="Prrafodelista"/>
+      </w:pPr>
+    </w:p>
+    <w:p>
+      <w:pPr>
+        <w:pStyle w:val="Prrafodelista"/>
+        <w:numPr>
+          <w:ilvl w:val="0"/>
+          <w:numId w:val="1"/>
+        </w:numPr>
+      </w:pPr>
+      <w:r>
+        <w:rPr>
+          <w:color w:val="FF0000"/>
+        </w:rPr>
+        <w:t xml:space="preserve">falta </w:t>
+      </w:r>
+      <w:proofErr w:type="spellStart"/>
+      <w:r>
+        <w:rPr>
+          <w:color w:val="FF0000"/>
+        </w:rPr>
+        <w:t>csv</w:t>
+      </w:r>
+      <w:proofErr w:type="spellEnd"/>
+      <w:r>
+        <w:rPr>
+          <w:color w:val="FF0000"/>
+        </w:rPr>
+        <w:t xml:space="preserve"> de estadísticas de pedidos y empleados (copiar las de las mesas</w:t>
+      </w:r>
+      <w:r>
+        <w:t>)</w:t>
+      </w:r>
     </w:p>
     <w:p>
       <w:pPr>
@@ -1385,6 +1388,31 @@
       <w:r>
         <w:t xml:space="preserve"> </w:t>
       </w:r>
+    </w:p>
+    <w:p>
+      <w:pPr>
+        <w:pStyle w:val="Prrafodelista"/>
+        <w:numPr>
+          <w:ilvl w:val="0"/>
+          <w:numId w:val="1"/>
+        </w:numPr>
+      </w:pPr>
+      <w:r>
+        <w:t xml:space="preserve">se puede rehacer los </w:t>
+      </w:r>
+      <w:proofErr w:type="spellStart"/>
+      <w:r>
+        <w:t>csv</w:t>
+      </w:r>
+      <w:proofErr w:type="spellEnd"/>
+      <w:r>
+        <w:t xml:space="preserve"> como hice con el de </w:t>
+      </w:r>
+      <w:proofErr w:type="spellStart"/>
+      <w:r>
+        <w:t>logs</w:t>
+      </w:r>
+      <w:proofErr w:type="spellEnd"/>
     </w:p>
     <w:p/>
     <w:p/>

</xml_diff>